<commit_message>
added first draft of an explanatory diagram, plus mentioned that the SNAPpy script would be documented in Kit1
</commit_message>
<xml_diff>
--- a/e20-kit3-demo/e20-kit3-demo.docx
+++ b/e20-kit3-demo/e20-kit3-demo.docx
@@ -381,214 +381,186 @@
         <w:pStyle w:val="Heading2"/>
       </w:pPr>
       <w:r>
+        <w:t>Setup SN132</w:t>
+      </w:r>
+    </w:p>
+    <w:p>
+      <w:r>
+        <w:t xml:space="preserve">Connect the SN132 to your PC </w:t>
+      </w:r>
+      <w:r>
+        <w:t>by plugging it into any available</w:t>
+      </w:r>
+      <w:r>
+        <w:t xml:space="preserve"> USB port.</w:t>
+      </w:r>
+    </w:p>
+    <w:p>
+      <w:pPr>
+        <w:pStyle w:val="Heading2"/>
+      </w:pPr>
+      <w:r>
+        <w:t>Setup Portal</w:t>
+      </w:r>
+    </w:p>
+    <w:p>
+      <w:proofErr w:type="gramStart"/>
+      <w:r>
+        <w:t>if</w:t>
+      </w:r>
+      <w:proofErr w:type="gramEnd"/>
+      <w:r>
+        <w:t xml:space="preserve"> you have not already done so, d</w:t>
+      </w:r>
+      <w:r>
+        <w:t>ownload and install Portal</w:t>
+      </w:r>
+      <w:r>
+        <w:t>.</w:t>
+      </w:r>
+    </w:p>
+    <w:p>
+      <w:r>
+        <w:t>Portal can be found at forums.synapse-wireless.com.</w:t>
+      </w:r>
+    </w:p>
+    <w:p>
+      <w:pPr>
+        <w:pStyle w:val="Heading2"/>
+      </w:pPr>
+      <w:r>
         <w:t>Setup</w:t>
       </w:r>
       <w:r>
-        <w:t xml:space="preserve"> SN132</w:t>
-      </w:r>
-    </w:p>
-    <w:p>
+        <w:t xml:space="preserve"> </w:t>
+      </w:r>
+      <w:r>
+        <w:t xml:space="preserve">the </w:t>
+      </w:r>
+      <w:r>
+        <w:t>SN171s</w:t>
+      </w:r>
+    </w:p>
+    <w:p>
+      <w:proofErr w:type="gramStart"/>
       <w:r>
         <w:t>C</w:t>
       </w:r>
       <w:r>
-        <w:t>onnect the SN132</w:t>
-      </w:r>
-      <w:r>
-        <w:t xml:space="preserve"> to your PC </w:t>
-      </w:r>
-      <w:r>
-        <w:t>by plugging it into any available</w:t>
-      </w:r>
-      <w:r>
-        <w:t xml:space="preserve"> USB port</w:t>
+        <w:t xml:space="preserve">opy </w:t>
+      </w:r>
+      <w:proofErr w:type="spellStart"/>
+      <w:r>
+        <w:t>SNAPpy</w:t>
+      </w:r>
+      <w:proofErr w:type="spellEnd"/>
+      <w:r>
+        <w:t xml:space="preserve"> script</w:t>
+      </w:r>
+      <w:r>
+        <w:t xml:space="preserve"> </w:t>
+      </w:r>
+      <w:r>
+        <w:t>demo_sn171</w:t>
+      </w:r>
+      <w:r>
+        <w:t>.py to your Portal/</w:t>
+      </w:r>
+      <w:proofErr w:type="spellStart"/>
+      <w:r>
+        <w:t>snappyImages</w:t>
+      </w:r>
+      <w:proofErr w:type="spellEnd"/>
+      <w:r>
+        <w:t xml:space="preserve"> directory.</w:t>
+      </w:r>
+      <w:proofErr w:type="gramEnd"/>
+      <w:r>
+        <w:t xml:space="preserve">  </w:t>
+      </w:r>
+      <w:r>
+        <w:t>A</w:t>
+      </w:r>
+      <w:r>
+        <w:t>pply power to the SN171</w:t>
+      </w:r>
+      <w:r>
+        <w:t>s</w:t>
+      </w:r>
+      <w:r>
+        <w:t xml:space="preserve">.  Now you can connect Portal to the </w:t>
+      </w:r>
+      <w:r>
+        <w:t>S</w:t>
+      </w:r>
+      <w:r>
+        <w:t>N132</w:t>
+      </w:r>
+      <w:r>
+        <w:t xml:space="preserve"> as a bridge node and download script </w:t>
+      </w:r>
+      <w:r>
+        <w:t xml:space="preserve">demo_sn171.py </w:t>
+      </w:r>
+      <w:r>
+        <w:t>in</w:t>
+      </w:r>
+      <w:r>
+        <w:t>to the SN171</w:t>
+      </w:r>
+      <w:r>
+        <w:t>s</w:t>
       </w:r>
       <w:r>
         <w:t>.</w:t>
       </w:r>
     </w:p>
     <w:p>
+      <w:r>
+        <w:rPr>
+          <w:i/>
+        </w:rPr>
+        <w:t>Please m</w:t>
+      </w:r>
+      <w:r>
+        <w:rPr>
+          <w:i/>
+        </w:rPr>
+        <w:t>ake a note of the SNAP Addresses of the two SN171 node</w:t>
+      </w:r>
+      <w:r>
+        <w:rPr>
+          <w:i/>
+        </w:rPr>
+        <w:t>s -</w:t>
+      </w:r>
+      <w:r>
+        <w:rPr>
+          <w:i/>
+        </w:rPr>
+        <w:t xml:space="preserve"> you will need this information later.</w:t>
+      </w:r>
+      <w:r>
+        <w:t xml:space="preserve">  </w:t>
+      </w:r>
+    </w:p>
+    <w:p>
       <w:pPr>
         <w:pStyle w:val="Heading2"/>
       </w:pPr>
       <w:r>
-        <w:t>Setup Portal</w:t>
-      </w:r>
-    </w:p>
-    <w:p>
-      <w:proofErr w:type="gramStart"/>
-      <w:r>
-        <w:t>if</w:t>
-      </w:r>
-      <w:proofErr w:type="gramEnd"/>
-      <w:r>
-        <w:t xml:space="preserve"> you have not already done so</w:t>
-      </w:r>
-      <w:r>
-        <w:t>, d</w:t>
-      </w:r>
-      <w:r>
-        <w:t>ownload and install Portal</w:t>
-      </w:r>
-      <w:r>
-        <w:t>.</w:t>
-      </w:r>
-    </w:p>
-    <w:p>
-      <w:r>
-        <w:t>Portal can be found at forums.synapse-wireless.com.</w:t>
-      </w:r>
-    </w:p>
-    <w:p>
-      <w:pPr>
-        <w:pStyle w:val="Heading2"/>
-      </w:pPr>
-      <w:r>
-        <w:t>Setup</w:t>
-      </w:r>
-      <w:r>
-        <w:t xml:space="preserve"> </w:t>
-      </w:r>
-      <w:r>
-        <w:t xml:space="preserve">the </w:t>
-      </w:r>
-      <w:r>
-        <w:t>SN171s</w:t>
-      </w:r>
-    </w:p>
-    <w:p>
-      <w:proofErr w:type="gramStart"/>
-      <w:r>
-        <w:t>C</w:t>
-      </w:r>
-      <w:r>
-        <w:t xml:space="preserve">opy </w:t>
-      </w:r>
-      <w:proofErr w:type="spellStart"/>
-      <w:r>
-        <w:t>SNAPpy</w:t>
-      </w:r>
-      <w:proofErr w:type="spellEnd"/>
-      <w:r>
-        <w:t xml:space="preserve"> script</w:t>
-      </w:r>
-      <w:r>
-        <w:t xml:space="preserve"> </w:t>
-      </w:r>
-      <w:r>
-        <w:t>demo_sn171</w:t>
-      </w:r>
-      <w:r>
-        <w:t>.py to your Portal/</w:t>
-      </w:r>
-      <w:proofErr w:type="spellStart"/>
-      <w:r>
-        <w:t>snappyImages</w:t>
-      </w:r>
-      <w:proofErr w:type="spellEnd"/>
-      <w:r>
-        <w:t xml:space="preserve"> directory.</w:t>
-      </w:r>
-      <w:proofErr w:type="gramEnd"/>
-      <w:r>
-        <w:t xml:space="preserve">  </w:t>
-      </w:r>
-      <w:r>
-        <w:t>A</w:t>
-      </w:r>
-      <w:r>
-        <w:t>pply power to the SN171</w:t>
+        <w:t xml:space="preserve">Configuring </w:t>
+      </w:r>
+      <w:r>
+        <w:t>Exosite Portal</w:t>
       </w:r>
       <w:r>
         <w:t>s</w:t>
       </w:r>
-      <w:r>
-        <w:t xml:space="preserve">.  Now you can connect Portal to the </w:t>
-      </w:r>
-      <w:r>
-        <w:t>S</w:t>
-      </w:r>
-      <w:r>
-        <w:t>N132</w:t>
-      </w:r>
-      <w:r>
-        <w:t xml:space="preserve"> as a bridge node and download script </w:t>
-      </w:r>
-      <w:r>
-        <w:t xml:space="preserve">demo_sn171.py </w:t>
-      </w:r>
-      <w:r>
-        <w:t>in</w:t>
-      </w:r>
-      <w:r>
-        <w:t>to the SN171</w:t>
-      </w:r>
-      <w:r>
-        <w:t>s</w:t>
-      </w:r>
-      <w:r>
-        <w:t>.</w:t>
-      </w:r>
-    </w:p>
-    <w:p>
-      <w:r>
-        <w:rPr>
-          <w:i/>
-        </w:rPr>
-        <w:t>Please m</w:t>
-      </w:r>
-      <w:r>
-        <w:rPr>
-          <w:i/>
-        </w:rPr>
-        <w:t>ake a note of the SNAP Addresses of the two SN171 node</w:t>
-      </w:r>
-      <w:r>
-        <w:rPr>
-          <w:i/>
-        </w:rPr>
-        <w:t>s -</w:t>
-      </w:r>
-      <w:r>
-        <w:rPr>
-          <w:i/>
-        </w:rPr>
-        <w:t xml:space="preserve"> you will need this information later.</w:t>
-      </w:r>
-      <w:r>
-        <w:t xml:space="preserve">  </w:t>
-      </w:r>
-    </w:p>
-    <w:p>
-      <w:pPr>
-        <w:pStyle w:val="Heading2"/>
-      </w:pPr>
-      <w:r>
-        <w:t xml:space="preserve">Configuring </w:t>
-      </w:r>
-      <w:proofErr w:type="spellStart"/>
-      <w:r>
-        <w:t>Exosite</w:t>
-      </w:r>
-      <w:proofErr w:type="spellEnd"/>
-      <w:r>
-        <w:t xml:space="preserve"> Portal</w:t>
-      </w:r>
-      <w:r>
-        <w:t>s</w:t>
-      </w:r>
-    </w:p>
-    <w:p>
-      <w:r>
-        <w:t xml:space="preserve">To use this example a free </w:t>
-      </w:r>
-      <w:proofErr w:type="spellStart"/>
-      <w:r>
-        <w:t>Exosite</w:t>
-      </w:r>
-      <w:proofErr w:type="spellEnd"/>
-      <w:r>
-        <w:t xml:space="preserve"> Portal is required. To sign up visit</w:t>
+    </w:p>
+    <w:p>
+      <w:r>
+        <w:t>To use this example a free Exosite Portal is required. To sign up visit</w:t>
       </w:r>
       <w:proofErr w:type="gramStart"/>
       <w:r>
@@ -1040,15 +1012,7 @@
         <w:t>EXOSITE_CIKS</w:t>
       </w:r>
       <w:r>
-        <w:t xml:space="preserve"> dictionary to match your SN171 MAC addresses and </w:t>
-      </w:r>
-      <w:proofErr w:type="spellStart"/>
-      <w:r>
-        <w:t>Exosite</w:t>
-      </w:r>
-      <w:proofErr w:type="spellEnd"/>
-      <w:r>
-        <w:t xml:space="preserve"> CIKs.</w:t>
+        <w:t xml:space="preserve"> dictionary to match your SN171 MAC addresses and Exosite CIKs.</w:t>
       </w:r>
       <w:r>
         <w:t xml:space="preserve"> Find the following code snippet and update it:</w:t>
@@ -1069,79 +1033,77 @@
           <w:sz w:val="18"/>
           <w:szCs w:val="18"/>
         </w:rPr>
-        <w:t xml:space="preserve"># TODO: Replace these with values from your own </w:t>
-      </w:r>
-      <w:proofErr w:type="spellStart"/>
-      <w:r>
+        <w:t># TODO: Replace these with values from your own Exosite account and resource</w:t>
+      </w:r>
+    </w:p>
+    <w:p>
+      <w:pPr>
+        <w:spacing w:line="240" w:lineRule="auto"/>
         <w:rPr>
           <w:rFonts w:ascii="Courier New" w:hAnsi="Courier New" w:cs="Courier New"/>
           <w:sz w:val="18"/>
           <w:szCs w:val="18"/>
         </w:rPr>
-        <w:t>Exosite</w:t>
-      </w:r>
-      <w:proofErr w:type="spellEnd"/>
+      </w:pPr>
       <w:r>
         <w:rPr>
           <w:rFonts w:ascii="Courier New" w:hAnsi="Courier New" w:cs="Courier New"/>
           <w:sz w:val="18"/>
           <w:szCs w:val="18"/>
         </w:rPr>
-        <w:t xml:space="preserve"> account and resource</w:t>
-      </w:r>
-    </w:p>
-    <w:p>
-      <w:pPr>
-        <w:spacing w:line="240" w:lineRule="auto"/>
+        <w:t xml:space="preserve"># </w:t>
+      </w:r>
+      <w:proofErr w:type="gramStart"/>
+      <w:r>
         <w:rPr>
           <w:rFonts w:ascii="Courier New" w:hAnsi="Courier New" w:cs="Courier New"/>
           <w:sz w:val="18"/>
           <w:szCs w:val="18"/>
         </w:rPr>
-      </w:pPr>
+        <w:t>We</w:t>
+      </w:r>
+      <w:proofErr w:type="gramEnd"/>
       <w:r>
         <w:rPr>
           <w:rFonts w:ascii="Courier New" w:hAnsi="Courier New" w:cs="Courier New"/>
           <w:sz w:val="18"/>
           <w:szCs w:val="18"/>
         </w:rPr>
-        <w:t xml:space="preserve"># </w:t>
-      </w:r>
-      <w:proofErr w:type="gramStart"/>
-      <w:r>
+        <w:t xml:space="preserve"> like to map SN171 SNAP addresses to Exosite CIKs</w:t>
+      </w:r>
+    </w:p>
+    <w:p>
+      <w:pPr>
+        <w:spacing w:line="240" w:lineRule="auto"/>
         <w:rPr>
           <w:rFonts w:ascii="Courier New" w:hAnsi="Courier New" w:cs="Courier New"/>
           <w:sz w:val="18"/>
           <w:szCs w:val="18"/>
         </w:rPr>
-        <w:t>We</w:t>
-      </w:r>
-      <w:proofErr w:type="gramEnd"/>
+      </w:pPr>
       <w:r>
         <w:rPr>
           <w:rFonts w:ascii="Courier New" w:hAnsi="Courier New" w:cs="Courier New"/>
           <w:sz w:val="18"/>
           <w:szCs w:val="18"/>
         </w:rPr>
-        <w:t xml:space="preserve"> like to map SN171 SNAP addresses to </w:t>
-      </w:r>
-      <w:proofErr w:type="spellStart"/>
+        <w:t>EXO</w:t>
+      </w:r>
       <w:r>
         <w:rPr>
           <w:rFonts w:ascii="Courier New" w:hAnsi="Courier New" w:cs="Courier New"/>
           <w:sz w:val="18"/>
           <w:szCs w:val="18"/>
         </w:rPr>
-        <w:t>Exosite</w:t>
-      </w:r>
-      <w:proofErr w:type="spellEnd"/>
+        <w:t>SITE_CIKS = {"XXXXXX": 'unique Exos</w:t>
+      </w:r>
       <w:r>
         <w:rPr>
           <w:rFonts w:ascii="Courier New" w:hAnsi="Courier New" w:cs="Courier New"/>
           <w:sz w:val="18"/>
           <w:szCs w:val="18"/>
         </w:rPr>
-        <w:t xml:space="preserve"> CIKs</w:t>
+        <w:t>ite CIK here',</w:t>
       </w:r>
     </w:p>
     <w:p>
@@ -1159,7 +1121,7 @@
           <w:sz w:val="18"/>
           <w:szCs w:val="18"/>
         </w:rPr>
-        <w:t>EXO</w:t>
+        <w:t xml:space="preserve">           </w:t>
       </w:r>
       <w:r>
         <w:rPr>
@@ -1167,85 +1129,15 @@
           <w:sz w:val="18"/>
           <w:szCs w:val="18"/>
         </w:rPr>
-        <w:t xml:space="preserve">SITE_CIKS = {"XXXXXX": 'unique </w:t>
-      </w:r>
-      <w:proofErr w:type="spellStart"/>
+        <w:t xml:space="preserve">     "YYYYYY": 'another unique Exos</w:t>
+      </w:r>
       <w:r>
         <w:rPr>
           <w:rFonts w:ascii="Courier New" w:hAnsi="Courier New" w:cs="Courier New"/>
           <w:sz w:val="18"/>
           <w:szCs w:val="18"/>
         </w:rPr>
-        <w:t>Exos</w:t>
-      </w:r>
-      <w:r>
-        <w:rPr>
-          <w:rFonts w:ascii="Courier New" w:hAnsi="Courier New" w:cs="Courier New"/>
-          <w:sz w:val="18"/>
-          <w:szCs w:val="18"/>
-        </w:rPr>
-        <w:t>ite</w:t>
-      </w:r>
-      <w:proofErr w:type="spellEnd"/>
-      <w:r>
-        <w:rPr>
-          <w:rFonts w:ascii="Courier New" w:hAnsi="Courier New" w:cs="Courier New"/>
-          <w:sz w:val="18"/>
-          <w:szCs w:val="18"/>
-        </w:rPr>
-        <w:t xml:space="preserve"> CIK here',</w:t>
-      </w:r>
-    </w:p>
-    <w:p>
-      <w:pPr>
-        <w:spacing w:line="240" w:lineRule="auto"/>
-        <w:rPr>
-          <w:rFonts w:ascii="Courier New" w:hAnsi="Courier New" w:cs="Courier New"/>
-          <w:sz w:val="18"/>
-          <w:szCs w:val="18"/>
-        </w:rPr>
-      </w:pPr>
-      <w:r>
-        <w:rPr>
-          <w:rFonts w:ascii="Courier New" w:hAnsi="Courier New" w:cs="Courier New"/>
-          <w:sz w:val="18"/>
-          <w:szCs w:val="18"/>
-        </w:rPr>
-        <w:t xml:space="preserve">           </w:t>
-      </w:r>
-      <w:r>
-        <w:rPr>
-          <w:rFonts w:ascii="Courier New" w:hAnsi="Courier New" w:cs="Courier New"/>
-          <w:sz w:val="18"/>
-          <w:szCs w:val="18"/>
-        </w:rPr>
-        <w:t xml:space="preserve">     "YYYYYY": 'another unique </w:t>
-      </w:r>
-      <w:proofErr w:type="spellStart"/>
-      <w:r>
-        <w:rPr>
-          <w:rFonts w:ascii="Courier New" w:hAnsi="Courier New" w:cs="Courier New"/>
-          <w:sz w:val="18"/>
-          <w:szCs w:val="18"/>
-        </w:rPr>
-        <w:t>Exos</w:t>
-      </w:r>
-      <w:r>
-        <w:rPr>
-          <w:rFonts w:ascii="Courier New" w:hAnsi="Courier New" w:cs="Courier New"/>
-          <w:sz w:val="18"/>
-          <w:szCs w:val="18"/>
-        </w:rPr>
-        <w:t>ite</w:t>
-      </w:r>
-      <w:proofErr w:type="spellEnd"/>
-      <w:r>
-        <w:rPr>
-          <w:rFonts w:ascii="Courier New" w:hAnsi="Courier New" w:cs="Courier New"/>
-          <w:sz w:val="18"/>
-          <w:szCs w:val="18"/>
-        </w:rPr>
-        <w:t xml:space="preserve"> CIK here'}</w:t>
+        <w:t>ite CIK here'}</w:t>
       </w:r>
     </w:p>
     <w:p>
@@ -1299,16 +1191,11 @@
     </w:p>
     <w:p>
       <w:r>
-        <w:t xml:space="preserve">Now that </w:t>
-      </w:r>
-      <w:proofErr w:type="spellStart"/>
-      <w:r>
-        <w:t>Ex</w:t>
+        <w:t>Now that Ex</w:t>
       </w:r>
       <w:r>
         <w:t>osite</w:t>
       </w:r>
-      <w:proofErr w:type="spellEnd"/>
       <w:r>
         <w:t xml:space="preserve"> and the E20</w:t>
       </w:r>
@@ -1322,39 +1209,31 @@
         <w:t xml:space="preserve"> been configured, refreshing the “Device Information” </w:t>
       </w:r>
       <w:r>
-        <w:t xml:space="preserve">on the </w:t>
+        <w:t xml:space="preserve">on the Exosite website </w:t>
+      </w:r>
+      <w:r>
+        <w:t xml:space="preserve">should show new values that were transmitted by </w:t>
+      </w:r>
+      <w:r>
+        <w:t>the</w:t>
+      </w:r>
+      <w:r>
+        <w:t xml:space="preserve"> SNAP node.</w:t>
+      </w:r>
+    </w:p>
+    <w:p>
+      <w:r>
+        <w:t>Repeat the same process of adding a device and data sources for the other SN171.</w:t>
+      </w:r>
+    </w:p>
+    <w:p>
+      <w:r>
+        <w:t xml:space="preserve">Now take some time to explore </w:t>
       </w:r>
       <w:proofErr w:type="spellStart"/>
       <w:r>
         <w:t>Exosite</w:t>
       </w:r>
-      <w:proofErr w:type="spellEnd"/>
-      <w:r>
-        <w:t xml:space="preserve"> website </w:t>
-      </w:r>
-      <w:r>
-        <w:t xml:space="preserve">should show new values that were transmitted by </w:t>
-      </w:r>
-      <w:r>
-        <w:t>the</w:t>
-      </w:r>
-      <w:r>
-        <w:t xml:space="preserve"> SNAP node.</w:t>
-      </w:r>
-    </w:p>
-    <w:p>
-      <w:r>
-        <w:t>Repeat the same process of adding a device and data sources for the other SN171.</w:t>
-      </w:r>
-    </w:p>
-    <w:p>
-      <w:r>
-        <w:t xml:space="preserve">Now take some time to explore </w:t>
-      </w:r>
-      <w:proofErr w:type="spellStart"/>
-      <w:r>
-        <w:t>Exosite</w:t>
-      </w:r>
       <w:r>
         <w:t>’s</w:t>
       </w:r>
@@ -1370,14 +1249,3193 @@
       </w:r>
     </w:p>
     <w:p>
-      <w:r>
-        <w:t>The next section of this document is a walk-through of the E20 source code.</w:t>
-      </w:r>
-    </w:p>
-    <w:p>
+      <w:pPr>
+        <w:rPr>
+          <w:rFonts w:asciiTheme="majorHAnsi" w:eastAsiaTheme="majorEastAsia" w:hAnsiTheme="majorHAnsi" w:cstheme="majorBidi"/>
+          <w:b/>
+          <w:bCs/>
+          <w:color w:val="4F81BD" w:themeColor="accent1"/>
+          <w:sz w:val="26"/>
+          <w:szCs w:val="26"/>
+        </w:rPr>
+      </w:pPr>
       <w:r>
         <w:br w:type="page"/>
       </w:r>
+    </w:p>
+    <w:p>
+      <w:pPr>
+        <w:pStyle w:val="Heading2"/>
+      </w:pPr>
+      <w:r>
+        <w:lastRenderedPageBreak/>
+        <w:t>What</w:t>
+      </w:r>
+      <w:r>
+        <w:t>’</w:t>
+      </w:r>
+      <w:r>
+        <w:t>s Go</w:t>
+      </w:r>
+      <w:r>
+        <w:t>i</w:t>
+      </w:r>
+      <w:r>
+        <w:t xml:space="preserve">ng </w:t>
+      </w:r>
+      <w:proofErr w:type="gramStart"/>
+      <w:r>
+        <w:t>On</w:t>
+      </w:r>
+      <w:proofErr w:type="gramEnd"/>
+      <w:r>
+        <w:t xml:space="preserve"> Here</w:t>
+      </w:r>
+      <w:r>
+        <w:t>?</w:t>
+      </w:r>
+    </w:p>
+    <w:p>
+      <w:pPr>
+        <w:rPr>
+          <w:color w:val="000000" w:themeColor="text1"/>
+        </w:rPr>
+      </w:pPr>
+      <w:r>
+        <w:t xml:space="preserve">The </w:t>
+      </w:r>
+      <w:r>
+        <w:t xml:space="preserve">diagram </w:t>
+      </w:r>
+      <w:r>
+        <w:t xml:space="preserve">on the next page </w:t>
+      </w:r>
+      <w:r>
+        <w:t>should put everything in context</w:t>
+      </w:r>
+      <w:r>
+        <w:t>. It shows the sequence of events that takes place when between pushing the button on one of the SN171 boards and seeing the update on Exosite Portals.</w:t>
+      </w:r>
+      <w:r>
+        <w:t xml:space="preserve"> Color is used to show the progression of the events: from the </w:t>
+      </w:r>
+      <w:r>
+        <w:rPr>
+          <w:color w:val="0070C0"/>
+        </w:rPr>
+        <w:t>SN171</w:t>
+      </w:r>
+      <w:r>
+        <w:t xml:space="preserve"> to the </w:t>
+      </w:r>
+      <w:r>
+        <w:rPr>
+          <w:color w:val="00B050"/>
+        </w:rPr>
+        <w:t>Bridge Node</w:t>
+      </w:r>
+      <w:r>
+        <w:t xml:space="preserve"> inside the E20</w:t>
+      </w:r>
+      <w:r>
+        <w:t xml:space="preserve">, to the </w:t>
+      </w:r>
+      <w:r>
+        <w:rPr>
+          <w:color w:val="FF0000"/>
+        </w:rPr>
+        <w:t xml:space="preserve">SNAP Connect </w:t>
+      </w:r>
+      <w:r>
+        <w:t xml:space="preserve">instance running inside the E20, to the </w:t>
+      </w:r>
+      <w:r>
+        <w:rPr>
+          <w:color w:val="7030A0"/>
+        </w:rPr>
+        <w:t>Exosite Cloud</w:t>
+      </w:r>
+      <w:r>
+        <w:rPr>
+          <w:color w:val="000000" w:themeColor="text1"/>
+        </w:rPr>
+        <w:t>.</w:t>
+      </w:r>
+    </w:p>
+    <w:p>
+      <w:pPr>
+        <w:rPr>
+          <w:color w:val="000000" w:themeColor="text1"/>
+        </w:rPr>
+      </w:pPr>
+      <w:r>
+        <w:rPr>
+          <w:color w:val="000000" w:themeColor="text1"/>
+        </w:rPr>
+        <w:t>The sequence of events is numbered, the text boxes designate events (“what happened”), and the callout balloons provide extra commentary on “why things happened”.</w:t>
+      </w:r>
+    </w:p>
+    <w:p>
+      <w:r>
+        <w:t xml:space="preserve">The </w:t>
+      </w:r>
+      <w:r>
+        <w:rPr>
+          <w:i/>
+        </w:rPr>
+        <w:t>next</w:t>
+      </w:r>
+      <w:r>
+        <w:t xml:space="preserve"> section of this document is a walk-through of the E20 source code.</w:t>
+      </w:r>
+    </w:p>
+    <w:p>
+      <w:r>
+        <w:rPr>
+          <w:b/>
+        </w:rPr>
+        <w:t>NOTE</w:t>
+      </w:r>
+      <w:r>
+        <w:t xml:space="preserve"> – this example re-uses the </w:t>
+      </w:r>
+      <w:proofErr w:type="spellStart"/>
+      <w:r>
+        <w:t>SNAPpy</w:t>
+      </w:r>
+      <w:proofErr w:type="spellEnd"/>
+      <w:r>
+        <w:t xml:space="preserve"> script from “Kit1”. Refer to the Kit1 documentation for a walk</w:t>
+      </w:r>
+      <w:r>
+        <w:t xml:space="preserve">-through of that </w:t>
+      </w:r>
+      <w:proofErr w:type="spellStart"/>
+      <w:r>
+        <w:t>SNAPpy</w:t>
+      </w:r>
+      <w:proofErr w:type="spellEnd"/>
+      <w:r>
+        <w:t xml:space="preserve"> sc</w:t>
+      </w:r>
+      <w:r>
+        <w:t>ript.</w:t>
+      </w:r>
+    </w:p>
+    <w:p>
+      <w:pPr>
+        <w:rPr>
+          <w:color w:val="000000" w:themeColor="text1"/>
+        </w:rPr>
+      </w:pPr>
+    </w:p>
+    <w:p>
+      <w:r>
+        <w:br w:type="page"/>
+      </w:r>
+    </w:p>
+    <w:p>
+      <w:pPr>
+        <w:tabs>
+          <w:tab w:val="right" w:pos="10080"/>
+        </w:tabs>
+      </w:pPr>
+      <w:r>
+        <w:rPr>
+          <w:noProof/>
+        </w:rPr>
+        <w:lastRenderedPageBreak/>
+        <mc:AlternateContent>
+          <mc:Choice Requires="wpc">
+            <w:drawing>
+              <wp:inline distT="0" distB="0" distL="0" distR="0" wp14:anchorId="2B94D8B0" wp14:editId="08499ADA">
+                <wp:extent cx="5486400" cy="8782050"/>
+                <wp:effectExtent l="0" t="0" r="0" b="0"/>
+                <wp:docPr id="3" name="Canvas 3"/>
+                <wp:cNvGraphicFramePr>
+                  <a:graphicFrameLocks xmlns:a="http://schemas.openxmlformats.org/drawingml/2006/main" noChangeAspect="1"/>
+                </wp:cNvGraphicFramePr>
+                <a:graphic xmlns:a="http://schemas.openxmlformats.org/drawingml/2006/main">
+                  <a:graphicData uri="http://schemas.microsoft.com/office/word/2010/wordprocessingCanvas">
+                    <wpc:wpc>
+                      <wpc:bg/>
+                      <wpc:whole/>
+                      <pic:pic xmlns:pic="http://schemas.openxmlformats.org/drawingml/2006/picture">
+                        <pic:nvPicPr>
+                          <pic:cNvPr id="8" name="Picture 8"/>
+                          <pic:cNvPicPr>
+                            <a:picLocks noChangeAspect="1"/>
+                          </pic:cNvPicPr>
+                        </pic:nvPicPr>
+                        <pic:blipFill>
+                          <a:blip r:embed="rId14" cstate="print">
+                            <a:extLst>
+                              <a:ext uri="{28A0092B-C50C-407E-A947-70E740481C1C}">
+                                <a14:useLocalDpi xmlns:a14="http://schemas.microsoft.com/office/drawing/2010/main" val="0"/>
+                              </a:ext>
+                            </a:extLst>
+                          </a:blip>
+                          <a:stretch>
+                            <a:fillRect/>
+                          </a:stretch>
+                        </pic:blipFill>
+                        <pic:spPr>
+                          <a:xfrm>
+                            <a:off x="583692" y="200024"/>
+                            <a:ext cx="509016" cy="457200"/>
+                          </a:xfrm>
+                          <a:prstGeom prst="rect">
+                            <a:avLst/>
+                          </a:prstGeom>
+                        </pic:spPr>
+                      </pic:pic>
+                      <wps:wsp>
+                        <wps:cNvPr id="11" name="8-Point Star 11"/>
+                        <wps:cNvSpPr/>
+                        <wps:spPr>
+                          <a:xfrm>
+                            <a:off x="114300" y="200024"/>
+                            <a:ext cx="393192" cy="409575"/>
+                          </a:xfrm>
+                          <a:prstGeom prst="star8">
+                            <a:avLst/>
+                          </a:prstGeom>
+                        </wps:spPr>
+                        <wps:style>
+                          <a:lnRef idx="2">
+                            <a:schemeClr val="accent1">
+                              <a:shade val="50000"/>
+                            </a:schemeClr>
+                          </a:lnRef>
+                          <a:fillRef idx="1">
+                            <a:schemeClr val="accent1"/>
+                          </a:fillRef>
+                          <a:effectRef idx="0">
+                            <a:schemeClr val="accent1"/>
+                          </a:effectRef>
+                          <a:fontRef idx="minor">
+                            <a:schemeClr val="lt1"/>
+                          </a:fontRef>
+                        </wps:style>
+                        <wps:txbx>
+                          <w:txbxContent>
+                            <w:p>
+                              <w:pPr>
+                                <w:jc w:val="center"/>
+                              </w:pPr>
+                              <w:r>
+                                <w:t>1</w:t>
+                              </w:r>
+                            </w:p>
+                          </w:txbxContent>
+                        </wps:txbx>
+                        <wps:bodyPr rot="0" spcFirstLastPara="0" vertOverflow="overflow" horzOverflow="overflow" vert="horz" wrap="square" lIns="91440" tIns="45720" rIns="91440" bIns="45720" numCol="1" spcCol="0" rtlCol="0" fromWordArt="0" anchor="ctr" anchorCtr="0" forceAA="0" compatLnSpc="1">
+                          <a:prstTxWarp prst="textNoShape">
+                            <a:avLst/>
+                          </a:prstTxWarp>
+                          <a:noAutofit/>
+                        </wps:bodyPr>
+                      </wps:wsp>
+                      <wps:wsp>
+                        <wps:cNvPr id="14" name="8-Point Star 14"/>
+                        <wps:cNvSpPr/>
+                        <wps:spPr>
+                          <a:xfrm>
+                            <a:off x="646725" y="913425"/>
+                            <a:ext cx="393065" cy="409575"/>
+                          </a:xfrm>
+                          <a:prstGeom prst="star8">
+                            <a:avLst/>
+                          </a:prstGeom>
+                        </wps:spPr>
+                        <wps:style>
+                          <a:lnRef idx="2">
+                            <a:schemeClr val="accent1">
+                              <a:shade val="50000"/>
+                            </a:schemeClr>
+                          </a:lnRef>
+                          <a:fillRef idx="1">
+                            <a:schemeClr val="accent1"/>
+                          </a:fillRef>
+                          <a:effectRef idx="0">
+                            <a:schemeClr val="accent1"/>
+                          </a:effectRef>
+                          <a:fontRef idx="minor">
+                            <a:schemeClr val="lt1"/>
+                          </a:fontRef>
+                        </wps:style>
+                        <wps:txbx>
+                          <w:txbxContent>
+                            <w:p>
+                              <w:pPr>
+                                <w:pStyle w:val="NormalWeb"/>
+                                <w:spacing w:before="0" w:beforeAutospacing="0" w:after="200" w:afterAutospacing="0" w:line="276" w:lineRule="auto"/>
+                                <w:jc w:val="center"/>
+                              </w:pPr>
+                              <w:r>
+                                <w:rPr>
+                                  <w:rFonts w:eastAsia="Calibri"/>
+                                  <w:sz w:val="22"/>
+                                  <w:szCs w:val="22"/>
+                                </w:rPr>
+                                <w:t>2</w:t>
+                              </w:r>
+                            </w:p>
+                          </w:txbxContent>
+                        </wps:txbx>
+                        <wps:bodyPr rot="0" spcFirstLastPara="0" vert="horz" wrap="square" lIns="91440" tIns="45720" rIns="91440" bIns="45720" numCol="1" spcCol="0" rtlCol="0" fromWordArt="0" anchor="ctr" anchorCtr="0" forceAA="0" compatLnSpc="1">
+                          <a:prstTxWarp prst="textNoShape">
+                            <a:avLst/>
+                          </a:prstTxWarp>
+                          <a:noAutofit/>
+                        </wps:bodyPr>
+                      </wps:wsp>
+                      <wps:wsp>
+                        <wps:cNvPr id="15" name="Text Box 15"/>
+                        <wps:cNvSpPr txBox="1"/>
+                        <wps:spPr>
+                          <a:xfrm>
+                            <a:off x="1238250" y="1009650"/>
+                            <a:ext cx="1838325" cy="313350"/>
+                          </a:xfrm>
+                          <a:prstGeom prst="rect">
+                            <a:avLst/>
+                          </a:prstGeom>
+                          <a:solidFill>
+                            <a:schemeClr val="lt1"/>
+                          </a:solidFill>
+                          <a:ln w="6350">
+                            <a:solidFill>
+                              <a:prstClr val="black"/>
+                            </a:solidFill>
+                          </a:ln>
+                          <a:effectLst/>
+                        </wps:spPr>
+                        <wps:style>
+                          <a:lnRef idx="0">
+                            <a:schemeClr val="accent1"/>
+                          </a:lnRef>
+                          <a:fillRef idx="0">
+                            <a:schemeClr val="accent1"/>
+                          </a:fillRef>
+                          <a:effectRef idx="0">
+                            <a:schemeClr val="accent1"/>
+                          </a:effectRef>
+                          <a:fontRef idx="minor">
+                            <a:schemeClr val="dk1"/>
+                          </a:fontRef>
+                        </wps:style>
+                        <wps:txbx>
+                          <w:txbxContent>
+                            <w:p>
+                              <w:r>
+                                <w:t>HOOK_GPIN event is created</w:t>
+                              </w:r>
+                            </w:p>
+                          </w:txbxContent>
+                        </wps:txbx>
+                        <wps:bodyPr rot="0" spcFirstLastPara="0" vertOverflow="overflow" horzOverflow="overflow" vert="horz" wrap="square" lIns="91440" tIns="45720" rIns="91440" bIns="45720" numCol="1" spcCol="0" rtlCol="0" fromWordArt="0" anchor="t" anchorCtr="0" forceAA="0" compatLnSpc="1">
+                          <a:prstTxWarp prst="textNoShape">
+                            <a:avLst/>
+                          </a:prstTxWarp>
+                          <a:noAutofit/>
+                        </wps:bodyPr>
+                      </wps:wsp>
+                      <wps:wsp>
+                        <wps:cNvPr id="16" name="Rounded Rectangular Callout 16"/>
+                        <wps:cNvSpPr/>
+                        <wps:spPr>
+                          <a:xfrm>
+                            <a:off x="1381125" y="200024"/>
+                            <a:ext cx="3638550" cy="590551"/>
+                          </a:xfrm>
+                          <a:prstGeom prst="wedgeRoundRectCallout">
+                            <a:avLst>
+                              <a:gd name="adj1" fmla="val -27116"/>
+                              <a:gd name="adj2" fmla="val 77016"/>
+                              <a:gd name="adj3" fmla="val 16667"/>
+                            </a:avLst>
+                          </a:prstGeom>
+                        </wps:spPr>
+                        <wps:style>
+                          <a:lnRef idx="2">
+                            <a:schemeClr val="accent1">
+                              <a:shade val="50000"/>
+                            </a:schemeClr>
+                          </a:lnRef>
+                          <a:fillRef idx="1">
+                            <a:schemeClr val="accent1"/>
+                          </a:fillRef>
+                          <a:effectRef idx="0">
+                            <a:schemeClr val="accent1"/>
+                          </a:effectRef>
+                          <a:fontRef idx="minor">
+                            <a:schemeClr val="lt1"/>
+                          </a:fontRef>
+                        </wps:style>
+                        <wps:txbx>
+                          <w:txbxContent>
+                            <w:p>
+                              <w:pPr>
+                                <w:jc w:val="center"/>
+                              </w:pPr>
+                              <w:r>
+                                <w:t xml:space="preserve">The SNAP core firmware generates this event because the </w:t>
+                              </w:r>
+                              <w:proofErr w:type="spellStart"/>
+                              <w:r>
+                                <w:t>SNAPpy</w:t>
+                              </w:r>
+                              <w:proofErr w:type="spellEnd"/>
+                              <w:r>
+                                <w:t xml:space="preserve"> script previously called </w:t>
+                              </w:r>
+                              <w:proofErr w:type="spellStart"/>
+                              <w:proofErr w:type="gramStart"/>
+                              <w:r>
+                                <w:t>monitorPin</w:t>
+                              </w:r>
+                              <w:proofErr w:type="spellEnd"/>
+                              <w:r>
+                                <w:t>()</w:t>
+                              </w:r>
+                              <w:proofErr w:type="gramEnd"/>
+                            </w:p>
+                          </w:txbxContent>
+                        </wps:txbx>
+                        <wps:bodyPr rot="0" spcFirstLastPara="0" vertOverflow="overflow" horzOverflow="overflow" vert="horz" wrap="square" lIns="91440" tIns="45720" rIns="91440" bIns="45720" numCol="1" spcCol="0" rtlCol="0" fromWordArt="0" anchor="ctr" anchorCtr="0" forceAA="0" compatLnSpc="1">
+                          <a:prstTxWarp prst="textNoShape">
+                            <a:avLst/>
+                          </a:prstTxWarp>
+                          <a:noAutofit/>
+                        </wps:bodyPr>
+                      </wps:wsp>
+                      <wps:wsp>
+                        <wps:cNvPr id="17" name="8-Point Star 17"/>
+                        <wps:cNvSpPr/>
+                        <wps:spPr>
+                          <a:xfrm>
+                            <a:off x="180000" y="1551600"/>
+                            <a:ext cx="393065" cy="409575"/>
+                          </a:xfrm>
+                          <a:prstGeom prst="star8">
+                            <a:avLst/>
+                          </a:prstGeom>
+                        </wps:spPr>
+                        <wps:style>
+                          <a:lnRef idx="2">
+                            <a:schemeClr val="accent1">
+                              <a:shade val="50000"/>
+                            </a:schemeClr>
+                          </a:lnRef>
+                          <a:fillRef idx="1">
+                            <a:schemeClr val="accent1"/>
+                          </a:fillRef>
+                          <a:effectRef idx="0">
+                            <a:schemeClr val="accent1"/>
+                          </a:effectRef>
+                          <a:fontRef idx="minor">
+                            <a:schemeClr val="lt1"/>
+                          </a:fontRef>
+                        </wps:style>
+                        <wps:txbx>
+                          <w:txbxContent>
+                            <w:p>
+                              <w:pPr>
+                                <w:pStyle w:val="NormalWeb"/>
+                                <w:spacing w:before="0" w:beforeAutospacing="0" w:after="200" w:afterAutospacing="0" w:line="276" w:lineRule="auto"/>
+                                <w:jc w:val="center"/>
+                              </w:pPr>
+                              <w:r>
+                                <w:rPr>
+                                  <w:rFonts w:eastAsia="Calibri"/>
+                                  <w:sz w:val="22"/>
+                                  <w:szCs w:val="22"/>
+                                </w:rPr>
+                                <w:t>3</w:t>
+                              </w:r>
+                            </w:p>
+                          </w:txbxContent>
+                        </wps:txbx>
+                        <wps:bodyPr rot="0" spcFirstLastPara="0" vert="horz" wrap="square" lIns="91440" tIns="45720" rIns="91440" bIns="45720" numCol="1" spcCol="0" rtlCol="0" fromWordArt="0" anchor="ctr" anchorCtr="0" forceAA="0" compatLnSpc="1">
+                          <a:prstTxWarp prst="textNoShape">
+                            <a:avLst/>
+                          </a:prstTxWarp>
+                          <a:noAutofit/>
+                        </wps:bodyPr>
+                      </wps:wsp>
+                      <wps:wsp>
+                        <wps:cNvPr id="19" name="Text Box 19"/>
+                        <wps:cNvSpPr txBox="1"/>
+                        <wps:spPr>
+                          <a:xfrm>
+                            <a:off x="790574" y="1600200"/>
+                            <a:ext cx="2124076" cy="360975"/>
+                          </a:xfrm>
+                          <a:prstGeom prst="rect">
+                            <a:avLst/>
+                          </a:prstGeom>
+                          <a:solidFill>
+                            <a:schemeClr val="lt1"/>
+                          </a:solidFill>
+                          <a:ln w="6350">
+                            <a:solidFill>
+                              <a:prstClr val="black"/>
+                            </a:solidFill>
+                          </a:ln>
+                          <a:effectLst/>
+                        </wps:spPr>
+                        <wps:style>
+                          <a:lnRef idx="0">
+                            <a:schemeClr val="accent1"/>
+                          </a:lnRef>
+                          <a:fillRef idx="0">
+                            <a:schemeClr val="accent1"/>
+                          </a:fillRef>
+                          <a:effectRef idx="0">
+                            <a:schemeClr val="accent1"/>
+                          </a:effectRef>
+                          <a:fontRef idx="minor">
+                            <a:schemeClr val="dk1"/>
+                          </a:fontRef>
+                        </wps:style>
+                        <wps:txbx>
+                          <w:txbxContent>
+                            <w:p>
+                              <w:r>
+                                <w:t xml:space="preserve">Function </w:t>
+                              </w:r>
+                              <w:proofErr w:type="spellStart"/>
+                              <w:r>
+                                <w:t>pin_</w:t>
+                              </w:r>
+                              <w:proofErr w:type="gramStart"/>
+                              <w:r>
+                                <w:t>event</w:t>
+                              </w:r>
+                              <w:proofErr w:type="spellEnd"/>
+                              <w:r>
+                                <w:t>(</w:t>
+                              </w:r>
+                              <w:proofErr w:type="gramEnd"/>
+                              <w:r>
+                                <w:t>) gets called</w:t>
+                              </w:r>
+                            </w:p>
+                          </w:txbxContent>
+                        </wps:txbx>
+                        <wps:bodyPr rot="0" spcFirstLastPara="0" vertOverflow="overflow" horzOverflow="overflow" vert="horz" wrap="square" lIns="91440" tIns="45720" rIns="91440" bIns="45720" numCol="1" spcCol="0" rtlCol="0" fromWordArt="0" anchor="t" anchorCtr="0" forceAA="0" compatLnSpc="1">
+                          <a:prstTxWarp prst="textNoShape">
+                            <a:avLst/>
+                          </a:prstTxWarp>
+                          <a:noAutofit/>
+                        </wps:bodyPr>
+                      </wps:wsp>
+                      <wps:wsp>
+                        <wps:cNvPr id="20" name="Rounded Rectangular Callout 20"/>
+                        <wps:cNvSpPr/>
+                        <wps:spPr>
+                          <a:xfrm>
+                            <a:off x="3295650" y="1181100"/>
+                            <a:ext cx="2095500" cy="1028700"/>
+                          </a:xfrm>
+                          <a:prstGeom prst="wedgeRoundRectCallout">
+                            <a:avLst>
+                              <a:gd name="adj1" fmla="val -63105"/>
+                              <a:gd name="adj2" fmla="val -1389"/>
+                              <a:gd name="adj3" fmla="val 16667"/>
+                            </a:avLst>
+                          </a:prstGeom>
+                        </wps:spPr>
+                        <wps:style>
+                          <a:lnRef idx="2">
+                            <a:schemeClr val="accent1">
+                              <a:shade val="50000"/>
+                            </a:schemeClr>
+                          </a:lnRef>
+                          <a:fillRef idx="1">
+                            <a:schemeClr val="accent1"/>
+                          </a:fillRef>
+                          <a:effectRef idx="0">
+                            <a:schemeClr val="accent1"/>
+                          </a:effectRef>
+                          <a:fontRef idx="minor">
+                            <a:schemeClr val="lt1"/>
+                          </a:fontRef>
+                        </wps:style>
+                        <wps:txbx>
+                          <w:txbxContent>
+                            <w:p>
+                              <w:pPr>
+                                <w:jc w:val="center"/>
+                              </w:pPr>
+                              <w:r>
+                                <w:t xml:space="preserve">Function </w:t>
+                              </w:r>
+                              <w:proofErr w:type="spellStart"/>
+                              <w:r>
+                                <w:t>pin_</w:t>
+                              </w:r>
+                              <w:proofErr w:type="gramStart"/>
+                              <w:r>
+                                <w:t>event</w:t>
+                              </w:r>
+                              <w:proofErr w:type="spellEnd"/>
+                              <w:r>
+                                <w:t>(</w:t>
+                              </w:r>
+                              <w:proofErr w:type="gramEnd"/>
+                              <w:r>
+                                <w:t>) was previously designated as the handler for HOOK_GPIN events via @</w:t>
+                              </w:r>
+                              <w:proofErr w:type="spellStart"/>
+                              <w:r>
+                                <w:t>setHook</w:t>
+                              </w:r>
+                              <w:proofErr w:type="spellEnd"/>
+                              <w:r>
+                                <w:t>()</w:t>
+                              </w:r>
+                            </w:p>
+                          </w:txbxContent>
+                        </wps:txbx>
+                        <wps:bodyPr rot="0" spcFirstLastPara="0" vertOverflow="overflow" horzOverflow="overflow" vert="horz" wrap="square" lIns="91440" tIns="45720" rIns="91440" bIns="45720" numCol="1" spcCol="0" rtlCol="0" fromWordArt="0" anchor="ctr" anchorCtr="0" forceAA="0" compatLnSpc="1">
+                          <a:prstTxWarp prst="textNoShape">
+                            <a:avLst/>
+                          </a:prstTxWarp>
+                          <a:noAutofit/>
+                        </wps:bodyPr>
+                      </wps:wsp>
+                      <wps:wsp>
+                        <wps:cNvPr id="21" name="8-Point Star 21"/>
+                        <wps:cNvSpPr/>
+                        <wps:spPr>
+                          <a:xfrm>
+                            <a:off x="190627" y="2361225"/>
+                            <a:ext cx="393065" cy="409575"/>
+                          </a:xfrm>
+                          <a:prstGeom prst="star8">
+                            <a:avLst/>
+                          </a:prstGeom>
+                        </wps:spPr>
+                        <wps:style>
+                          <a:lnRef idx="2">
+                            <a:schemeClr val="accent1">
+                              <a:shade val="50000"/>
+                            </a:schemeClr>
+                          </a:lnRef>
+                          <a:fillRef idx="1">
+                            <a:schemeClr val="accent1"/>
+                          </a:fillRef>
+                          <a:effectRef idx="0">
+                            <a:schemeClr val="accent1"/>
+                          </a:effectRef>
+                          <a:fontRef idx="minor">
+                            <a:schemeClr val="lt1"/>
+                          </a:fontRef>
+                        </wps:style>
+                        <wps:txbx>
+                          <w:txbxContent>
+                            <w:p>
+                              <w:pPr>
+                                <w:pStyle w:val="NormalWeb"/>
+                                <w:spacing w:before="0" w:beforeAutospacing="0" w:after="200" w:afterAutospacing="0" w:line="276" w:lineRule="auto"/>
+                                <w:jc w:val="center"/>
+                              </w:pPr>
+                              <w:r>
+                                <w:rPr>
+                                  <w:rFonts w:eastAsia="Calibri"/>
+                                  <w:sz w:val="22"/>
+                                  <w:szCs w:val="22"/>
+                                </w:rPr>
+                                <w:t>4</w:t>
+                              </w:r>
+                            </w:p>
+                          </w:txbxContent>
+                        </wps:txbx>
+                        <wps:bodyPr rot="0" spcFirstLastPara="0" vert="horz" wrap="square" lIns="91440" tIns="45720" rIns="91440" bIns="45720" numCol="1" spcCol="0" rtlCol="0" fromWordArt="0" anchor="ctr" anchorCtr="0" forceAA="0" compatLnSpc="1">
+                          <a:prstTxWarp prst="textNoShape">
+                            <a:avLst/>
+                          </a:prstTxWarp>
+                          <a:noAutofit/>
+                        </wps:bodyPr>
+                      </wps:wsp>
+                      <wps:wsp>
+                        <wps:cNvPr id="22" name="Text Box 19"/>
+                        <wps:cNvSpPr txBox="1"/>
+                        <wps:spPr>
+                          <a:xfrm>
+                            <a:off x="790575" y="2361225"/>
+                            <a:ext cx="2981325" cy="360680"/>
+                          </a:xfrm>
+                          <a:prstGeom prst="rect">
+                            <a:avLst/>
+                          </a:prstGeom>
+                          <a:solidFill>
+                            <a:schemeClr val="lt1"/>
+                          </a:solidFill>
+                          <a:ln w="6350">
+                            <a:solidFill>
+                              <a:prstClr val="black"/>
+                            </a:solidFill>
+                          </a:ln>
+                          <a:effectLst/>
+                        </wps:spPr>
+                        <wps:style>
+                          <a:lnRef idx="0">
+                            <a:schemeClr val="accent1"/>
+                          </a:lnRef>
+                          <a:fillRef idx="0">
+                            <a:schemeClr val="accent1"/>
+                          </a:fillRef>
+                          <a:effectRef idx="0">
+                            <a:schemeClr val="accent1"/>
+                          </a:effectRef>
+                          <a:fontRef idx="minor">
+                            <a:schemeClr val="dk1"/>
+                          </a:fontRef>
+                        </wps:style>
+                        <wps:txbx>
+                          <w:txbxContent>
+                            <w:p>
+                              <w:pPr>
+                                <w:pStyle w:val="NormalWeb"/>
+                                <w:spacing w:before="0" w:beforeAutospacing="0" w:after="200" w:afterAutospacing="0" w:line="276" w:lineRule="auto"/>
+                              </w:pPr>
+                              <w:r>
+                                <w:rPr>
+                                  <w:rFonts w:eastAsia="Calibri"/>
+                                  <w:sz w:val="22"/>
+                                  <w:szCs w:val="22"/>
+                                </w:rPr>
+                                <w:t xml:space="preserve">Function </w:t>
+                              </w:r>
+                              <w:proofErr w:type="spellStart"/>
+                              <w:r>
+                                <w:rPr>
+                                  <w:rFonts w:eastAsia="Calibri"/>
+                                  <w:sz w:val="22"/>
+                                  <w:szCs w:val="22"/>
+                                </w:rPr>
+                                <w:t>send_</w:t>
+                              </w:r>
+                              <w:proofErr w:type="gramStart"/>
+                              <w:r>
+                                <w:rPr>
+                                  <w:rFonts w:eastAsia="Calibri"/>
+                                  <w:sz w:val="22"/>
+                                  <w:szCs w:val="22"/>
+                                </w:rPr>
+                                <w:t>status</w:t>
+                              </w:r>
+                              <w:proofErr w:type="spellEnd"/>
+                              <w:r>
+                                <w:rPr>
+                                  <w:rFonts w:eastAsia="Calibri"/>
+                                  <w:sz w:val="22"/>
+                                  <w:szCs w:val="22"/>
+                                </w:rPr>
+                                <w:t>(</w:t>
+                              </w:r>
+                              <w:proofErr w:type="gramEnd"/>
+                              <w:r>
+                                <w:rPr>
+                                  <w:rFonts w:eastAsia="Calibri"/>
+                                  <w:sz w:val="22"/>
+                                  <w:szCs w:val="22"/>
+                                </w:rPr>
+                                <w:t xml:space="preserve">) gets called by </w:t>
+                              </w:r>
+                              <w:proofErr w:type="spellStart"/>
+                              <w:r>
+                                <w:rPr>
+                                  <w:rFonts w:eastAsia="Calibri"/>
+                                  <w:sz w:val="22"/>
+                                  <w:szCs w:val="22"/>
+                                </w:rPr>
+                                <w:t>pin_event</w:t>
+                              </w:r>
+                              <w:proofErr w:type="spellEnd"/>
+                              <w:r>
+                                <w:rPr>
+                                  <w:rFonts w:eastAsia="Calibri"/>
+                                  <w:sz w:val="22"/>
+                                  <w:szCs w:val="22"/>
+                                </w:rPr>
+                                <w:t>()</w:t>
+                              </w:r>
+                            </w:p>
+                          </w:txbxContent>
+                        </wps:txbx>
+                        <wps:bodyPr rot="0" spcFirstLastPara="0" vert="horz" wrap="square" lIns="91440" tIns="45720" rIns="91440" bIns="45720" numCol="1" spcCol="0" rtlCol="0" fromWordArt="0" anchor="t" anchorCtr="0" forceAA="0" compatLnSpc="1">
+                          <a:prstTxWarp prst="textNoShape">
+                            <a:avLst/>
+                          </a:prstTxWarp>
+                          <a:noAutofit/>
+                        </wps:bodyPr>
+                      </wps:wsp>
+                      <wps:wsp>
+                        <wps:cNvPr id="24" name="8-Point Star 24"/>
+                        <wps:cNvSpPr/>
+                        <wps:spPr>
+                          <a:xfrm>
+                            <a:off x="2012442" y="2967605"/>
+                            <a:ext cx="393065" cy="409575"/>
+                          </a:xfrm>
+                          <a:prstGeom prst="star8">
+                            <a:avLst/>
+                          </a:prstGeom>
+                        </wps:spPr>
+                        <wps:style>
+                          <a:lnRef idx="2">
+                            <a:schemeClr val="accent1">
+                              <a:shade val="50000"/>
+                            </a:schemeClr>
+                          </a:lnRef>
+                          <a:fillRef idx="1">
+                            <a:schemeClr val="accent1"/>
+                          </a:fillRef>
+                          <a:effectRef idx="0">
+                            <a:schemeClr val="accent1"/>
+                          </a:effectRef>
+                          <a:fontRef idx="minor">
+                            <a:schemeClr val="lt1"/>
+                          </a:fontRef>
+                        </wps:style>
+                        <wps:txbx>
+                          <w:txbxContent>
+                            <w:p>
+                              <w:pPr>
+                                <w:pStyle w:val="NormalWeb"/>
+                                <w:spacing w:before="0" w:beforeAutospacing="0" w:after="200" w:afterAutospacing="0" w:line="276" w:lineRule="auto"/>
+                                <w:jc w:val="center"/>
+                              </w:pPr>
+                              <w:r>
+                                <w:rPr>
+                                  <w:rFonts w:eastAsia="Calibri"/>
+                                  <w:sz w:val="22"/>
+                                  <w:szCs w:val="22"/>
+                                </w:rPr>
+                                <w:t>5</w:t>
+                              </w:r>
+                            </w:p>
+                          </w:txbxContent>
+                        </wps:txbx>
+                        <wps:bodyPr rot="0" spcFirstLastPara="0" vert="horz" wrap="square" lIns="91440" tIns="45720" rIns="91440" bIns="45720" numCol="1" spcCol="0" rtlCol="0" fromWordArt="0" anchor="ctr" anchorCtr="0" forceAA="0" compatLnSpc="1">
+                          <a:prstTxWarp prst="textNoShape">
+                            <a:avLst/>
+                          </a:prstTxWarp>
+                          <a:noAutofit/>
+                        </wps:bodyPr>
+                      </wps:wsp>
+                      <wps:wsp>
+                        <wps:cNvPr id="25" name="Text Box 19"/>
+                        <wps:cNvSpPr txBox="1"/>
+                        <wps:spPr>
+                          <a:xfrm>
+                            <a:off x="2542201" y="3016499"/>
+                            <a:ext cx="2848949" cy="507751"/>
+                          </a:xfrm>
+                          <a:prstGeom prst="rect">
+                            <a:avLst/>
+                          </a:prstGeom>
+                          <a:solidFill>
+                            <a:schemeClr val="lt1"/>
+                          </a:solidFill>
+                          <a:ln w="6350">
+                            <a:solidFill>
+                              <a:prstClr val="black"/>
+                            </a:solidFill>
+                          </a:ln>
+                          <a:effectLst/>
+                        </wps:spPr>
+                        <wps:style>
+                          <a:lnRef idx="0">
+                            <a:schemeClr val="accent1"/>
+                          </a:lnRef>
+                          <a:fillRef idx="0">
+                            <a:schemeClr val="accent1"/>
+                          </a:fillRef>
+                          <a:effectRef idx="0">
+                            <a:schemeClr val="accent1"/>
+                          </a:effectRef>
+                          <a:fontRef idx="minor">
+                            <a:schemeClr val="dk1"/>
+                          </a:fontRef>
+                        </wps:style>
+                        <wps:txbx>
+                          <w:txbxContent>
+                            <w:p>
+                              <w:pPr>
+                                <w:pStyle w:val="NormalWeb"/>
+                                <w:spacing w:before="0" w:beforeAutospacing="0" w:after="200" w:afterAutospacing="0" w:line="276" w:lineRule="auto"/>
+                              </w:pPr>
+                              <w:r>
+                                <w:rPr>
+                                  <w:rFonts w:eastAsia="Calibri"/>
+                                  <w:sz w:val="22"/>
+                                  <w:szCs w:val="22"/>
+                                </w:rPr>
+                                <w:t xml:space="preserve">A </w:t>
+                              </w:r>
+                              <w:proofErr w:type="gramStart"/>
+                              <w:r>
+                                <w:rPr>
+                                  <w:rFonts w:eastAsia="Calibri"/>
+                                  <w:sz w:val="22"/>
+                                  <w:szCs w:val="22"/>
+                                </w:rPr>
+                                <w:t>status(</w:t>
+                              </w:r>
+                              <w:proofErr w:type="gramEnd"/>
+                              <w:r>
+                                <w:rPr>
+                                  <w:rFonts w:eastAsia="Calibri"/>
+                                  <w:sz w:val="22"/>
+                                  <w:szCs w:val="22"/>
+                                </w:rPr>
+                                <w:t>) RPC call goes out over the airwaves</w:t>
+                              </w:r>
+                              <w:r>
+                                <w:rPr>
+                                  <w:rFonts w:eastAsia="Calibri"/>
+                                  <w:sz w:val="22"/>
+                                  <w:szCs w:val="22"/>
+                                </w:rPr>
+                                <w:t xml:space="preserve">, with </w:t>
+                              </w:r>
+                              <w:r>
+                                <w:rPr>
+                                  <w:rFonts w:eastAsia="Calibri"/>
+                                  <w:sz w:val="22"/>
+                                  <w:szCs w:val="22"/>
+                                </w:rPr>
+                                <w:t xml:space="preserve">a Time To Live (TTL) of </w:t>
+                              </w:r>
+                              <w:r>
+                                <w:rPr>
+                                  <w:rFonts w:eastAsia="Calibri"/>
+                                  <w:sz w:val="22"/>
+                                  <w:szCs w:val="22"/>
+                                </w:rPr>
+                                <w:t>3 hops</w:t>
+                              </w:r>
+                            </w:p>
+                          </w:txbxContent>
+                        </wps:txbx>
+                        <wps:bodyPr rot="0" spcFirstLastPara="0" vert="horz" wrap="square" lIns="91440" tIns="45720" rIns="91440" bIns="45720" numCol="1" spcCol="0" rtlCol="0" fromWordArt="0" anchor="t" anchorCtr="0" forceAA="0" compatLnSpc="1">
+                          <a:prstTxWarp prst="textNoShape">
+                            <a:avLst/>
+                          </a:prstTxWarp>
+                          <a:noAutofit/>
+                        </wps:bodyPr>
+                      </wps:wsp>
+                      <wps:wsp>
+                        <wps:cNvPr id="26" name="Rounded Rectangular Callout 26"/>
+                        <wps:cNvSpPr/>
+                        <wps:spPr>
+                          <a:xfrm>
+                            <a:off x="190627" y="2967605"/>
+                            <a:ext cx="1695323" cy="880495"/>
+                          </a:xfrm>
+                          <a:prstGeom prst="wedgeRoundRectCallout">
+                            <a:avLst>
+                              <a:gd name="adj1" fmla="val 86479"/>
+                              <a:gd name="adj2" fmla="val 839"/>
+                              <a:gd name="adj3" fmla="val 16667"/>
+                            </a:avLst>
+                          </a:prstGeom>
+                        </wps:spPr>
+                        <wps:style>
+                          <a:lnRef idx="2">
+                            <a:schemeClr val="accent1">
+                              <a:shade val="50000"/>
+                            </a:schemeClr>
+                          </a:lnRef>
+                          <a:fillRef idx="1">
+                            <a:schemeClr val="accent1"/>
+                          </a:fillRef>
+                          <a:effectRef idx="0">
+                            <a:schemeClr val="accent1"/>
+                          </a:effectRef>
+                          <a:fontRef idx="minor">
+                            <a:schemeClr val="lt1"/>
+                          </a:fontRef>
+                        </wps:style>
+                        <wps:txbx>
+                          <w:txbxContent>
+                            <w:p>
+                              <w:pPr>
+                                <w:jc w:val="center"/>
+                              </w:pPr>
+                              <w:r>
+                                <w:t xml:space="preserve">The script made this happen by calling the </w:t>
+                              </w:r>
+                              <w:proofErr w:type="spellStart"/>
+                              <w:proofErr w:type="gramStart"/>
+                              <w:r>
+                                <w:t>mcastRpc</w:t>
+                              </w:r>
+                              <w:proofErr w:type="spellEnd"/>
+                              <w:r>
+                                <w:t>(</w:t>
+                              </w:r>
+                              <w:proofErr w:type="gramEnd"/>
+                              <w:r>
+                                <w:t>) built-in</w:t>
+                              </w:r>
+                            </w:p>
+                          </w:txbxContent>
+                        </wps:txbx>
+                        <wps:bodyPr rot="0" spcFirstLastPara="0" vertOverflow="overflow" horzOverflow="overflow" vert="horz" wrap="square" lIns="91440" tIns="45720" rIns="91440" bIns="45720" numCol="1" spcCol="0" rtlCol="0" fromWordArt="0" anchor="ctr" anchorCtr="0" forceAA="0" compatLnSpc="1">
+                          <a:prstTxWarp prst="textNoShape">
+                            <a:avLst/>
+                          </a:prstTxWarp>
+                          <a:noAutofit/>
+                        </wps:bodyPr>
+                      </wps:wsp>
+                      <wps:wsp>
+                        <wps:cNvPr id="27" name="8-Point Star 27"/>
+                        <wps:cNvSpPr/>
+                        <wps:spPr>
+                          <a:xfrm>
+                            <a:off x="2405507" y="3732825"/>
+                            <a:ext cx="393065" cy="409575"/>
+                          </a:xfrm>
+                          <a:prstGeom prst="star8">
+                            <a:avLst/>
+                          </a:prstGeom>
+                          <a:solidFill>
+                            <a:srgbClr val="00B050"/>
+                          </a:solidFill>
+                        </wps:spPr>
+                        <wps:style>
+                          <a:lnRef idx="2">
+                            <a:schemeClr val="accent1">
+                              <a:shade val="50000"/>
+                            </a:schemeClr>
+                          </a:lnRef>
+                          <a:fillRef idx="1">
+                            <a:schemeClr val="accent1"/>
+                          </a:fillRef>
+                          <a:effectRef idx="0">
+                            <a:schemeClr val="accent1"/>
+                          </a:effectRef>
+                          <a:fontRef idx="minor">
+                            <a:schemeClr val="lt1"/>
+                          </a:fontRef>
+                        </wps:style>
+                        <wps:txbx>
+                          <w:txbxContent>
+                            <w:p>
+                              <w:pPr>
+                                <w:pStyle w:val="NormalWeb"/>
+                                <w:spacing w:before="0" w:beforeAutospacing="0" w:after="200" w:afterAutospacing="0" w:line="276" w:lineRule="auto"/>
+                                <w:jc w:val="center"/>
+                              </w:pPr>
+                              <w:r>
+                                <w:rPr>
+                                  <w:rFonts w:eastAsia="Calibri"/>
+                                  <w:sz w:val="22"/>
+                                  <w:szCs w:val="22"/>
+                                </w:rPr>
+                                <w:t>6</w:t>
+                              </w:r>
+                            </w:p>
+                          </w:txbxContent>
+                        </wps:txbx>
+                        <wps:bodyPr rot="0" spcFirstLastPara="0" vert="horz" wrap="square" lIns="91440" tIns="45720" rIns="91440" bIns="45720" numCol="1" spcCol="0" rtlCol="0" fromWordArt="0" anchor="ctr" anchorCtr="0" forceAA="0" compatLnSpc="1">
+                          <a:prstTxWarp prst="textNoShape">
+                            <a:avLst/>
+                          </a:prstTxWarp>
+                          <a:noAutofit/>
+                        </wps:bodyPr>
+                      </wps:wsp>
+                      <wps:wsp>
+                        <wps:cNvPr id="28" name="Text Box 19"/>
+                        <wps:cNvSpPr txBox="1"/>
+                        <wps:spPr>
+                          <a:xfrm>
+                            <a:off x="57150" y="4247174"/>
+                            <a:ext cx="5334000" cy="477225"/>
+                          </a:xfrm>
+                          <a:prstGeom prst="rect">
+                            <a:avLst/>
+                          </a:prstGeom>
+                          <a:solidFill>
+                            <a:schemeClr val="lt1"/>
+                          </a:solidFill>
+                          <a:ln w="6350">
+                            <a:solidFill>
+                              <a:prstClr val="black"/>
+                            </a:solidFill>
+                          </a:ln>
+                          <a:effectLst/>
+                        </wps:spPr>
+                        <wps:style>
+                          <a:lnRef idx="0">
+                            <a:schemeClr val="accent1"/>
+                          </a:lnRef>
+                          <a:fillRef idx="0">
+                            <a:schemeClr val="accent1"/>
+                          </a:fillRef>
+                          <a:effectRef idx="0">
+                            <a:schemeClr val="accent1"/>
+                          </a:effectRef>
+                          <a:fontRef idx="minor">
+                            <a:schemeClr val="dk1"/>
+                          </a:fontRef>
+                        </wps:style>
+                        <wps:txbx>
+                          <w:txbxContent>
+                            <w:p>
+                              <w:pPr>
+                                <w:pStyle w:val="NormalWeb"/>
+                                <w:spacing w:before="0" w:beforeAutospacing="0" w:after="200" w:afterAutospacing="0" w:line="276" w:lineRule="auto"/>
+                              </w:pPr>
+                              <w:r>
+                                <w:rPr>
+                                  <w:rFonts w:eastAsia="Calibri"/>
+                                  <w:sz w:val="22"/>
+                                  <w:szCs w:val="22"/>
+                                </w:rPr>
+                                <w:t xml:space="preserve">The Bridge Node </w:t>
+                              </w:r>
+                              <w:r>
+                                <w:rPr>
+                                  <w:rFonts w:eastAsia="Calibri"/>
+                                  <w:i/>
+                                  <w:sz w:val="22"/>
+                                  <w:szCs w:val="22"/>
+                                </w:rPr>
+                                <w:t>inside</w:t>
+                              </w:r>
+                              <w:r>
+                                <w:rPr>
+                                  <w:rFonts w:eastAsia="Calibri"/>
+                                  <w:sz w:val="22"/>
+                                  <w:szCs w:val="22"/>
+                                </w:rPr>
+                                <w:t xml:space="preserve"> the E20 receives the </w:t>
+                              </w:r>
+                              <w:proofErr w:type="gramStart"/>
+                              <w:r>
+                                <w:rPr>
+                                  <w:rFonts w:eastAsia="Calibri"/>
+                                  <w:sz w:val="22"/>
+                                  <w:szCs w:val="22"/>
+                                </w:rPr>
+                                <w:t>status(</w:t>
+                              </w:r>
+                              <w:proofErr w:type="gramEnd"/>
+                              <w:r>
+                                <w:rPr>
+                                  <w:rFonts w:eastAsia="Calibri"/>
+                                  <w:sz w:val="22"/>
+                                  <w:szCs w:val="22"/>
+                                </w:rPr>
+                                <w:t>) RPC</w:t>
+                              </w:r>
+                              <w:r>
+                                <w:rPr>
+                                  <w:rFonts w:eastAsia="Calibri"/>
+                                  <w:sz w:val="22"/>
+                                  <w:szCs w:val="22"/>
+                                </w:rPr>
+                                <w:t xml:space="preserve"> via its radio, and forwards it to the containing E20</w:t>
+                              </w:r>
+                              <w:r>
+                                <w:rPr>
+                                  <w:rFonts w:eastAsia="Calibri"/>
+                                  <w:sz w:val="22"/>
+                                  <w:szCs w:val="22"/>
+                                </w:rPr>
+                                <w:t>’s SNAP Connect application (main.py)</w:t>
+                              </w:r>
+                              <w:r>
+                                <w:rPr>
+                                  <w:rFonts w:eastAsia="Calibri"/>
+                                  <w:sz w:val="22"/>
+                                  <w:szCs w:val="22"/>
+                                </w:rPr>
+                                <w:t xml:space="preserve"> over a</w:t>
+                              </w:r>
+                              <w:r>
+                                <w:rPr>
+                                  <w:rFonts w:eastAsia="Calibri"/>
+                                  <w:sz w:val="22"/>
+                                  <w:szCs w:val="22"/>
+                                </w:rPr>
+                                <w:t>n internal</w:t>
+                              </w:r>
+                              <w:r>
+                                <w:rPr>
+                                  <w:rFonts w:eastAsia="Calibri"/>
+                                  <w:sz w:val="22"/>
+                                  <w:szCs w:val="22"/>
+                                </w:rPr>
+                                <w:t xml:space="preserve"> serial interface.</w:t>
+                              </w:r>
+                            </w:p>
+                          </w:txbxContent>
+                        </wps:txbx>
+                        <wps:bodyPr rot="0" spcFirstLastPara="0" vert="horz" wrap="square" lIns="91440" tIns="45720" rIns="91440" bIns="45720" numCol="1" spcCol="0" rtlCol="0" fromWordArt="0" anchor="t" anchorCtr="0" forceAA="0" compatLnSpc="1">
+                          <a:prstTxWarp prst="textNoShape">
+                            <a:avLst/>
+                          </a:prstTxWarp>
+                          <a:noAutofit/>
+                        </wps:bodyPr>
+                      </wps:wsp>
+                      <wps:wsp>
+                        <wps:cNvPr id="29" name="Rounded Rectangular Callout 29"/>
+                        <wps:cNvSpPr/>
+                        <wps:spPr>
+                          <a:xfrm>
+                            <a:off x="2914651" y="3656625"/>
+                            <a:ext cx="2476500" cy="409575"/>
+                          </a:xfrm>
+                          <a:prstGeom prst="wedgeRoundRectCallout">
+                            <a:avLst>
+                              <a:gd name="adj1" fmla="val -33141"/>
+                              <a:gd name="adj2" fmla="val 81105"/>
+                              <a:gd name="adj3" fmla="val 16667"/>
+                            </a:avLst>
+                          </a:prstGeom>
+                          <a:solidFill>
+                            <a:srgbClr val="00B050"/>
+                          </a:solidFill>
+                        </wps:spPr>
+                        <wps:style>
+                          <a:lnRef idx="2">
+                            <a:schemeClr val="accent1">
+                              <a:shade val="50000"/>
+                            </a:schemeClr>
+                          </a:lnRef>
+                          <a:fillRef idx="1">
+                            <a:schemeClr val="accent1"/>
+                          </a:fillRef>
+                          <a:effectRef idx="0">
+                            <a:schemeClr val="accent1"/>
+                          </a:effectRef>
+                          <a:fontRef idx="minor">
+                            <a:schemeClr val="lt1"/>
+                          </a:fontRef>
+                        </wps:style>
+                        <wps:txbx>
+                          <w:txbxContent>
+                            <w:p>
+                              <w:pPr>
+                                <w:jc w:val="center"/>
+                              </w:pPr>
+                              <w:r>
+                                <w:t>Because that’s what Bridge Nodes do</w:t>
+                              </w:r>
+                            </w:p>
+                          </w:txbxContent>
+                        </wps:txbx>
+                        <wps:bodyPr rot="0" spcFirstLastPara="0" vertOverflow="overflow" horzOverflow="overflow" vert="horz" wrap="square" lIns="91440" tIns="45720" rIns="91440" bIns="45720" numCol="1" spcCol="0" rtlCol="0" fromWordArt="0" anchor="ctr" anchorCtr="0" forceAA="0" compatLnSpc="1">
+                          <a:prstTxWarp prst="textNoShape">
+                            <a:avLst/>
+                          </a:prstTxWarp>
+                          <a:noAutofit/>
+                        </wps:bodyPr>
+                      </wps:wsp>
+                      <wps:wsp>
+                        <wps:cNvPr id="30" name="8-Point Star 30"/>
+                        <wps:cNvSpPr/>
+                        <wps:spPr>
+                          <a:xfrm>
+                            <a:off x="114300" y="4913925"/>
+                            <a:ext cx="393065" cy="409575"/>
+                          </a:xfrm>
+                          <a:prstGeom prst="star8">
+                            <a:avLst/>
+                          </a:prstGeom>
+                          <a:solidFill>
+                            <a:srgbClr val="FF0000"/>
+                          </a:solidFill>
+                        </wps:spPr>
+                        <wps:style>
+                          <a:lnRef idx="2">
+                            <a:schemeClr val="accent1">
+                              <a:shade val="50000"/>
+                            </a:schemeClr>
+                          </a:lnRef>
+                          <a:fillRef idx="1">
+                            <a:schemeClr val="accent1"/>
+                          </a:fillRef>
+                          <a:effectRef idx="0">
+                            <a:schemeClr val="accent1"/>
+                          </a:effectRef>
+                          <a:fontRef idx="minor">
+                            <a:schemeClr val="lt1"/>
+                          </a:fontRef>
+                        </wps:style>
+                        <wps:txbx>
+                          <w:txbxContent>
+                            <w:p>
+                              <w:pPr>
+                                <w:pStyle w:val="NormalWeb"/>
+                                <w:spacing w:before="0" w:beforeAutospacing="0" w:after="200" w:afterAutospacing="0" w:line="276" w:lineRule="auto"/>
+                                <w:jc w:val="center"/>
+                              </w:pPr>
+                              <w:r>
+                                <w:rPr>
+                                  <w:rFonts w:eastAsia="Calibri"/>
+                                  <w:sz w:val="22"/>
+                                  <w:szCs w:val="22"/>
+                                </w:rPr>
+                                <w:t>7</w:t>
+                              </w:r>
+                            </w:p>
+                          </w:txbxContent>
+                        </wps:txbx>
+                        <wps:bodyPr rot="0" spcFirstLastPara="0" vert="horz" wrap="square" lIns="91440" tIns="45720" rIns="91440" bIns="45720" numCol="1" spcCol="0" rtlCol="0" fromWordArt="0" anchor="ctr" anchorCtr="0" forceAA="0" compatLnSpc="1">
+                          <a:prstTxWarp prst="textNoShape">
+                            <a:avLst/>
+                          </a:prstTxWarp>
+                          <a:noAutofit/>
+                        </wps:bodyPr>
+                      </wps:wsp>
+                      <wps:wsp>
+                        <wps:cNvPr id="31" name="Text Box 19"/>
+                        <wps:cNvSpPr txBox="1"/>
+                        <wps:spPr>
+                          <a:xfrm>
+                            <a:off x="674498" y="4962818"/>
+                            <a:ext cx="1867704" cy="675982"/>
+                          </a:xfrm>
+                          <a:prstGeom prst="rect">
+                            <a:avLst/>
+                          </a:prstGeom>
+                          <a:solidFill>
+                            <a:schemeClr val="lt1"/>
+                          </a:solidFill>
+                          <a:ln w="6350">
+                            <a:solidFill>
+                              <a:prstClr val="black"/>
+                            </a:solidFill>
+                          </a:ln>
+                          <a:effectLst/>
+                        </wps:spPr>
+                        <wps:style>
+                          <a:lnRef idx="0">
+                            <a:schemeClr val="accent1"/>
+                          </a:lnRef>
+                          <a:fillRef idx="0">
+                            <a:schemeClr val="accent1"/>
+                          </a:fillRef>
+                          <a:effectRef idx="0">
+                            <a:schemeClr val="accent1"/>
+                          </a:effectRef>
+                          <a:fontRef idx="minor">
+                            <a:schemeClr val="dk1"/>
+                          </a:fontRef>
+                        </wps:style>
+                        <wps:txbx>
+                          <w:txbxContent>
+                            <w:p>
+                              <w:pPr>
+                                <w:pStyle w:val="NormalWeb"/>
+                                <w:spacing w:before="0" w:beforeAutospacing="0" w:after="200" w:afterAutospacing="0" w:line="276" w:lineRule="auto"/>
+                              </w:pPr>
+                              <w:r>
+                                <w:rPr>
+                                  <w:rFonts w:eastAsia="Calibri"/>
+                                  <w:sz w:val="22"/>
+                                  <w:szCs w:val="22"/>
+                                </w:rPr>
+                                <w:t xml:space="preserve">SNAP Connect receives the </w:t>
+                              </w:r>
+                              <w:proofErr w:type="gramStart"/>
+                              <w:r>
+                                <w:rPr>
+                                  <w:rFonts w:eastAsia="Calibri"/>
+                                  <w:sz w:val="22"/>
+                                  <w:szCs w:val="22"/>
+                                </w:rPr>
+                                <w:t>status(</w:t>
+                              </w:r>
+                              <w:proofErr w:type="gramEnd"/>
+                              <w:r>
+                                <w:rPr>
+                                  <w:rFonts w:eastAsia="Calibri"/>
+                                  <w:sz w:val="22"/>
+                                  <w:szCs w:val="22"/>
+                                </w:rPr>
+                                <w:t>) multicast RPC packet</w:t>
+                              </w:r>
+                              <w:r>
+                                <w:rPr>
+                                  <w:rFonts w:eastAsia="Calibri"/>
+                                  <w:sz w:val="22"/>
+                                  <w:szCs w:val="22"/>
+                                </w:rPr>
+                                <w:t xml:space="preserve"> over that serial interface</w:t>
+                              </w:r>
+                            </w:p>
+                          </w:txbxContent>
+                        </wps:txbx>
+                        <wps:bodyPr rot="0" spcFirstLastPara="0" vert="horz" wrap="square" lIns="91440" tIns="45720" rIns="91440" bIns="45720" numCol="1" spcCol="0" rtlCol="0" fromWordArt="0" anchor="t" anchorCtr="0" forceAA="0" compatLnSpc="1">
+                          <a:prstTxWarp prst="textNoShape">
+                            <a:avLst/>
+                          </a:prstTxWarp>
+                          <a:noAutofit/>
+                        </wps:bodyPr>
+                      </wps:wsp>
+                      <wps:wsp>
+                        <wps:cNvPr id="32" name="Rounded Rectangular Callout 32"/>
+                        <wps:cNvSpPr/>
+                        <wps:spPr>
+                          <a:xfrm>
+                            <a:off x="2914650" y="4941525"/>
+                            <a:ext cx="2324100" cy="533400"/>
+                          </a:xfrm>
+                          <a:prstGeom prst="wedgeRoundRectCallout">
+                            <a:avLst>
+                              <a:gd name="adj1" fmla="val -61407"/>
+                              <a:gd name="adj2" fmla="val -7792"/>
+                              <a:gd name="adj3" fmla="val 16667"/>
+                            </a:avLst>
+                          </a:prstGeom>
+                          <a:solidFill>
+                            <a:srgbClr val="FF0000"/>
+                          </a:solidFill>
+                        </wps:spPr>
+                        <wps:style>
+                          <a:lnRef idx="2">
+                            <a:schemeClr val="accent1">
+                              <a:shade val="50000"/>
+                            </a:schemeClr>
+                          </a:lnRef>
+                          <a:fillRef idx="1">
+                            <a:schemeClr val="accent1"/>
+                          </a:fillRef>
+                          <a:effectRef idx="0">
+                            <a:schemeClr val="accent1"/>
+                          </a:effectRef>
+                          <a:fontRef idx="minor">
+                            <a:schemeClr val="lt1"/>
+                          </a:fontRef>
+                        </wps:style>
+                        <wps:txbx>
+                          <w:txbxContent>
+                            <w:p>
+                              <w:pPr>
+                                <w:jc w:val="center"/>
+                              </w:pPr>
+                              <w:r>
+                                <w:t xml:space="preserve">Because main.py previously called API function </w:t>
+                              </w:r>
+                              <w:proofErr w:type="spellStart"/>
+                              <w:r>
+                                <w:t>connect_</w:t>
+                              </w:r>
+                              <w:proofErr w:type="gramStart"/>
+                              <w:r>
+                                <w:t>serial</w:t>
+                              </w:r>
+                              <w:proofErr w:type="spellEnd"/>
+                              <w:r>
+                                <w:t>()</w:t>
+                              </w:r>
+                              <w:proofErr w:type="gramEnd"/>
+                            </w:p>
+                          </w:txbxContent>
+                        </wps:txbx>
+                        <wps:bodyPr rot="0" spcFirstLastPara="0" vertOverflow="overflow" horzOverflow="overflow" vert="horz" wrap="square" lIns="91440" tIns="45720" rIns="91440" bIns="45720" numCol="1" spcCol="0" rtlCol="0" fromWordArt="0" anchor="ctr" anchorCtr="0" forceAA="0" compatLnSpc="1">
+                          <a:prstTxWarp prst="textNoShape">
+                            <a:avLst/>
+                          </a:prstTxWarp>
+                          <a:noAutofit/>
+                        </wps:bodyPr>
+                      </wps:wsp>
+                      <wps:wsp>
+                        <wps:cNvPr id="33" name="8-Point Star 33"/>
+                        <wps:cNvSpPr/>
+                        <wps:spPr>
+                          <a:xfrm>
+                            <a:off x="4932975" y="5745525"/>
+                            <a:ext cx="393065" cy="409575"/>
+                          </a:xfrm>
+                          <a:prstGeom prst="star8">
+                            <a:avLst/>
+                          </a:prstGeom>
+                          <a:solidFill>
+                            <a:srgbClr val="FF0000"/>
+                          </a:solidFill>
+                        </wps:spPr>
+                        <wps:style>
+                          <a:lnRef idx="2">
+                            <a:schemeClr val="accent1">
+                              <a:shade val="50000"/>
+                            </a:schemeClr>
+                          </a:lnRef>
+                          <a:fillRef idx="1">
+                            <a:schemeClr val="accent1"/>
+                          </a:fillRef>
+                          <a:effectRef idx="0">
+                            <a:schemeClr val="accent1"/>
+                          </a:effectRef>
+                          <a:fontRef idx="minor">
+                            <a:schemeClr val="lt1"/>
+                          </a:fontRef>
+                        </wps:style>
+                        <wps:txbx>
+                          <w:txbxContent>
+                            <w:p>
+                              <w:pPr>
+                                <w:pStyle w:val="NormalWeb"/>
+                                <w:spacing w:before="0" w:beforeAutospacing="0" w:after="200" w:afterAutospacing="0" w:line="276" w:lineRule="auto"/>
+                                <w:jc w:val="center"/>
+                              </w:pPr>
+                              <w:r>
+                                <w:rPr>
+                                  <w:rFonts w:eastAsia="Calibri"/>
+                                  <w:sz w:val="22"/>
+                                  <w:szCs w:val="22"/>
+                                </w:rPr>
+                                <w:t>8</w:t>
+                              </w:r>
+                            </w:p>
+                          </w:txbxContent>
+                        </wps:txbx>
+                        <wps:bodyPr rot="0" spcFirstLastPara="0" vert="horz" wrap="square" lIns="91440" tIns="45720" rIns="91440" bIns="45720" numCol="1" spcCol="0" rtlCol="0" fromWordArt="0" anchor="ctr" anchorCtr="0" forceAA="0" compatLnSpc="1">
+                          <a:prstTxWarp prst="textNoShape">
+                            <a:avLst/>
+                          </a:prstTxWarp>
+                          <a:noAutofit/>
+                        </wps:bodyPr>
+                      </wps:wsp>
+                      <wps:wsp>
+                        <wps:cNvPr id="34" name="Text Box 19"/>
+                        <wps:cNvSpPr txBox="1"/>
+                        <wps:spPr>
+                          <a:xfrm>
+                            <a:off x="2694601" y="5838825"/>
+                            <a:ext cx="2116328" cy="316275"/>
+                          </a:xfrm>
+                          <a:prstGeom prst="rect">
+                            <a:avLst/>
+                          </a:prstGeom>
+                          <a:solidFill>
+                            <a:schemeClr val="lt1"/>
+                          </a:solidFill>
+                          <a:ln w="6350">
+                            <a:solidFill>
+                              <a:prstClr val="black"/>
+                            </a:solidFill>
+                          </a:ln>
+                          <a:effectLst/>
+                        </wps:spPr>
+                        <wps:style>
+                          <a:lnRef idx="0">
+                            <a:schemeClr val="accent1"/>
+                          </a:lnRef>
+                          <a:fillRef idx="0">
+                            <a:schemeClr val="accent1"/>
+                          </a:fillRef>
+                          <a:effectRef idx="0">
+                            <a:schemeClr val="accent1"/>
+                          </a:effectRef>
+                          <a:fontRef idx="minor">
+                            <a:schemeClr val="dk1"/>
+                          </a:fontRef>
+                        </wps:style>
+                        <wps:txbx>
+                          <w:txbxContent>
+                            <w:p>
+                              <w:pPr>
+                                <w:pStyle w:val="NormalWeb"/>
+                                <w:spacing w:before="0" w:beforeAutospacing="0" w:after="200" w:afterAutospacing="0" w:line="276" w:lineRule="auto"/>
+                              </w:pPr>
+                              <w:r>
+                                <w:rPr>
+                                  <w:rFonts w:eastAsia="Calibri"/>
+                                  <w:sz w:val="22"/>
+                                  <w:szCs w:val="22"/>
+                                </w:rPr>
+                                <w:t>Function _</w:t>
+                              </w:r>
+                              <w:proofErr w:type="spellStart"/>
+                              <w:r>
+                                <w:rPr>
+                                  <w:rFonts w:eastAsia="Calibri"/>
+                                  <w:sz w:val="22"/>
+                                  <w:szCs w:val="22"/>
+                                </w:rPr>
+                                <w:t>on_</w:t>
+                              </w:r>
+                              <w:proofErr w:type="gramStart"/>
+                              <w:r>
+                                <w:rPr>
+                                  <w:rFonts w:eastAsia="Calibri"/>
+                                  <w:sz w:val="22"/>
+                                  <w:szCs w:val="22"/>
+                                </w:rPr>
+                                <w:t>status</w:t>
+                              </w:r>
+                              <w:proofErr w:type="spellEnd"/>
+                              <w:r>
+                                <w:rPr>
+                                  <w:rFonts w:eastAsia="Calibri"/>
+                                  <w:sz w:val="22"/>
+                                  <w:szCs w:val="22"/>
+                                </w:rPr>
+                                <w:t>(</w:t>
+                              </w:r>
+                              <w:proofErr w:type="gramEnd"/>
+                              <w:r>
+                                <w:rPr>
+                                  <w:rFonts w:eastAsia="Calibri"/>
+                                  <w:sz w:val="22"/>
+                                  <w:szCs w:val="22"/>
+                                </w:rPr>
+                                <w:t>) gets called</w:t>
+                              </w:r>
+                            </w:p>
+                          </w:txbxContent>
+                        </wps:txbx>
+                        <wps:bodyPr rot="0" spcFirstLastPara="0" vert="horz" wrap="square" lIns="91440" tIns="45720" rIns="91440" bIns="45720" numCol="1" spcCol="0" rtlCol="0" fromWordArt="0" anchor="t" anchorCtr="0" forceAA="0" compatLnSpc="1">
+                          <a:prstTxWarp prst="textNoShape">
+                            <a:avLst/>
+                          </a:prstTxWarp>
+                          <a:noAutofit/>
+                        </wps:bodyPr>
+                      </wps:wsp>
+                      <wps:wsp>
+                        <wps:cNvPr id="36" name="Rounded Rectangular Callout 36"/>
+                        <wps:cNvSpPr/>
+                        <wps:spPr>
+                          <a:xfrm>
+                            <a:off x="151554" y="5810248"/>
+                            <a:ext cx="2140586" cy="1114427"/>
+                          </a:xfrm>
+                          <a:prstGeom prst="wedgeRoundRectCallout">
+                            <a:avLst>
+                              <a:gd name="adj1" fmla="val 64413"/>
+                              <a:gd name="adj2" fmla="val -22078"/>
+                              <a:gd name="adj3" fmla="val 16667"/>
+                            </a:avLst>
+                          </a:prstGeom>
+                          <a:solidFill>
+                            <a:srgbClr val="FF0000"/>
+                          </a:solidFill>
+                        </wps:spPr>
+                        <wps:style>
+                          <a:lnRef idx="2">
+                            <a:schemeClr val="accent1">
+                              <a:shade val="50000"/>
+                            </a:schemeClr>
+                          </a:lnRef>
+                          <a:fillRef idx="1">
+                            <a:schemeClr val="accent1"/>
+                          </a:fillRef>
+                          <a:effectRef idx="0">
+                            <a:schemeClr val="accent1"/>
+                          </a:effectRef>
+                          <a:fontRef idx="minor">
+                            <a:schemeClr val="lt1"/>
+                          </a:fontRef>
+                        </wps:style>
+                        <wps:txbx>
+                          <w:txbxContent>
+                            <w:p>
+                              <w:pPr>
+                                <w:pStyle w:val="NormalWeb"/>
+                                <w:spacing w:before="0" w:beforeAutospacing="0" w:after="200" w:afterAutospacing="0" w:line="276" w:lineRule="auto"/>
+                              </w:pPr>
+                              <w:r>
+                                <w:rPr>
+                                  <w:rFonts w:eastAsia="Calibri"/>
+                                  <w:sz w:val="22"/>
+                                  <w:szCs w:val="22"/>
+                                </w:rPr>
+                                <w:t>Function _</w:t>
+                              </w:r>
+                              <w:proofErr w:type="spellStart"/>
+                              <w:r>
+                                <w:rPr>
+                                  <w:rFonts w:eastAsia="Calibri"/>
+                                  <w:sz w:val="22"/>
+                                  <w:szCs w:val="22"/>
+                                </w:rPr>
+                                <w:t>on_</w:t>
+                              </w:r>
+                              <w:proofErr w:type="gramStart"/>
+                              <w:r>
+                                <w:rPr>
+                                  <w:rFonts w:eastAsia="Calibri"/>
+                                  <w:sz w:val="22"/>
+                                  <w:szCs w:val="22"/>
+                                </w:rPr>
+                                <w:t>status</w:t>
+                              </w:r>
+                              <w:proofErr w:type="spellEnd"/>
+                              <w:r>
+                                <w:rPr>
+                                  <w:rFonts w:eastAsia="Calibri"/>
+                                  <w:sz w:val="22"/>
+                                  <w:szCs w:val="22"/>
+                                </w:rPr>
+                                <w:t>(</w:t>
+                              </w:r>
+                              <w:proofErr w:type="gramEnd"/>
+                              <w:r>
+                                <w:rPr>
+                                  <w:rFonts w:eastAsia="Calibri"/>
+                                  <w:sz w:val="22"/>
+                                  <w:szCs w:val="22"/>
+                                </w:rPr>
+                                <w:t>) in main.py was specified as the handler of ALL “status” RPC calls using a function dictionary passed to the __</w:t>
+                              </w:r>
+                              <w:proofErr w:type="spellStart"/>
+                              <w:r>
+                                <w:rPr>
+                                  <w:rFonts w:eastAsia="Calibri"/>
+                                  <w:sz w:val="22"/>
+                                  <w:szCs w:val="22"/>
+                                </w:rPr>
+                                <w:t>init</w:t>
+                              </w:r>
+                              <w:proofErr w:type="spellEnd"/>
+                              <w:r>
+                                <w:rPr>
+                                  <w:rFonts w:eastAsia="Calibri"/>
+                                  <w:sz w:val="22"/>
+                                  <w:szCs w:val="22"/>
+                                </w:rPr>
+                                <w:t>__() function</w:t>
+                              </w:r>
+                            </w:p>
+                          </w:txbxContent>
+                        </wps:txbx>
+                        <wps:bodyPr rot="0" spcFirstLastPara="0" vert="horz" wrap="square" lIns="91440" tIns="45720" rIns="91440" bIns="45720" numCol="1" spcCol="0" rtlCol="0" fromWordArt="0" anchor="ctr" anchorCtr="0" forceAA="0" compatLnSpc="1">
+                          <a:prstTxWarp prst="textNoShape">
+                            <a:avLst/>
+                          </a:prstTxWarp>
+                          <a:noAutofit/>
+                        </wps:bodyPr>
+                      </wps:wsp>
+                      <wps:wsp>
+                        <wps:cNvPr id="37" name="8-Point Star 37"/>
+                        <wps:cNvSpPr/>
+                        <wps:spPr>
+                          <a:xfrm>
+                            <a:off x="2611417" y="6409350"/>
+                            <a:ext cx="393065" cy="409575"/>
+                          </a:xfrm>
+                          <a:prstGeom prst="star8">
+                            <a:avLst/>
+                          </a:prstGeom>
+                          <a:solidFill>
+                            <a:srgbClr val="FF0000"/>
+                          </a:solidFill>
+                        </wps:spPr>
+                        <wps:style>
+                          <a:lnRef idx="2">
+                            <a:schemeClr val="accent1">
+                              <a:shade val="50000"/>
+                            </a:schemeClr>
+                          </a:lnRef>
+                          <a:fillRef idx="1">
+                            <a:schemeClr val="accent1"/>
+                          </a:fillRef>
+                          <a:effectRef idx="0">
+                            <a:schemeClr val="accent1"/>
+                          </a:effectRef>
+                          <a:fontRef idx="minor">
+                            <a:schemeClr val="lt1"/>
+                          </a:fontRef>
+                        </wps:style>
+                        <wps:txbx>
+                          <w:txbxContent>
+                            <w:p>
+                              <w:pPr>
+                                <w:pStyle w:val="NormalWeb"/>
+                                <w:spacing w:before="0" w:beforeAutospacing="0" w:after="200" w:afterAutospacing="0" w:line="276" w:lineRule="auto"/>
+                                <w:jc w:val="center"/>
+                              </w:pPr>
+                              <w:r>
+                                <w:rPr>
+                                  <w:rFonts w:eastAsia="Calibri"/>
+                                  <w:sz w:val="22"/>
+                                  <w:szCs w:val="22"/>
+                                </w:rPr>
+                                <w:t>9</w:t>
+                              </w:r>
+                            </w:p>
+                          </w:txbxContent>
+                        </wps:txbx>
+                        <wps:bodyPr rot="0" spcFirstLastPara="0" vert="horz" wrap="square" lIns="91440" tIns="45720" rIns="91440" bIns="45720" numCol="1" spcCol="0" rtlCol="0" fromWordArt="0" anchor="ctr" anchorCtr="0" forceAA="0" compatLnSpc="1">
+                          <a:prstTxWarp prst="textNoShape">
+                            <a:avLst/>
+                          </a:prstTxWarp>
+                          <a:noAutofit/>
+                        </wps:bodyPr>
+                      </wps:wsp>
+                      <wps:wsp>
+                        <wps:cNvPr id="38" name="Text Box 19"/>
+                        <wps:cNvSpPr txBox="1"/>
+                        <wps:spPr>
+                          <a:xfrm>
+                            <a:off x="3064850" y="6295049"/>
+                            <a:ext cx="2173900" cy="1324951"/>
+                          </a:xfrm>
+                          <a:prstGeom prst="rect">
+                            <a:avLst/>
+                          </a:prstGeom>
+                          <a:solidFill>
+                            <a:schemeClr val="lt1"/>
+                          </a:solidFill>
+                          <a:ln w="6350">
+                            <a:solidFill>
+                              <a:prstClr val="black"/>
+                            </a:solidFill>
+                          </a:ln>
+                          <a:effectLst/>
+                        </wps:spPr>
+                        <wps:style>
+                          <a:lnRef idx="0">
+                            <a:schemeClr val="accent1"/>
+                          </a:lnRef>
+                          <a:fillRef idx="0">
+                            <a:schemeClr val="accent1"/>
+                          </a:fillRef>
+                          <a:effectRef idx="0">
+                            <a:schemeClr val="accent1"/>
+                          </a:effectRef>
+                          <a:fontRef idx="minor">
+                            <a:schemeClr val="dk1"/>
+                          </a:fontRef>
+                        </wps:style>
+                        <wps:txbx>
+                          <w:txbxContent>
+                            <w:p>
+                              <w:pPr>
+                                <w:pStyle w:val="NormalWeb"/>
+                                <w:spacing w:before="0" w:beforeAutospacing="0" w:after="200" w:afterAutospacing="0" w:line="276" w:lineRule="auto"/>
+                              </w:pPr>
+                              <w:r>
+                                <w:t>Function _</w:t>
+                              </w:r>
+                              <w:proofErr w:type="spellStart"/>
+                              <w:r>
+                                <w:t>on_status</w:t>
+                              </w:r>
+                              <w:proofErr w:type="spellEnd"/>
+                              <w:r>
+                                <w:t>() builds a JSON status report from the raw RPC parameters, builds a HTTP Request fr</w:t>
+                              </w:r>
+                              <w:r>
+                                <w:t>om that JSON, and then sends the HTTP Request to Exosite via</w:t>
+                              </w:r>
+                              <w:r>
+                                <w:t xml:space="preserve"> TCP/IP</w:t>
+                              </w:r>
+                            </w:p>
+                          </w:txbxContent>
+                        </wps:txbx>
+                        <wps:bodyPr rot="0" spcFirstLastPara="0" vert="horz" wrap="square" lIns="91440" tIns="45720" rIns="91440" bIns="45720" numCol="1" spcCol="0" rtlCol="0" fromWordArt="0" anchor="t" anchorCtr="0" forceAA="0" compatLnSpc="1">
+                          <a:prstTxWarp prst="textNoShape">
+                            <a:avLst/>
+                          </a:prstTxWarp>
+                          <a:noAutofit/>
+                        </wps:bodyPr>
+                      </wps:wsp>
+                      <wps:wsp>
+                        <wps:cNvPr id="39" name="8-Point Star 39"/>
+                        <wps:cNvSpPr/>
+                        <wps:spPr>
+                          <a:xfrm>
+                            <a:off x="2395009" y="7590450"/>
+                            <a:ext cx="509143" cy="409575"/>
+                          </a:xfrm>
+                          <a:prstGeom prst="star8">
+                            <a:avLst/>
+                          </a:prstGeom>
+                          <a:solidFill>
+                            <a:srgbClr val="7030A0"/>
+                          </a:solidFill>
+                        </wps:spPr>
+                        <wps:style>
+                          <a:lnRef idx="2">
+                            <a:schemeClr val="accent1">
+                              <a:shade val="50000"/>
+                            </a:schemeClr>
+                          </a:lnRef>
+                          <a:fillRef idx="1">
+                            <a:schemeClr val="accent1"/>
+                          </a:fillRef>
+                          <a:effectRef idx="0">
+                            <a:schemeClr val="accent1"/>
+                          </a:effectRef>
+                          <a:fontRef idx="minor">
+                            <a:schemeClr val="lt1"/>
+                          </a:fontRef>
+                        </wps:style>
+                        <wps:txbx>
+                          <w:txbxContent>
+                            <w:p>
+                              <w:pPr>
+                                <w:pStyle w:val="NormalWeb"/>
+                                <w:spacing w:before="0" w:beforeAutospacing="0" w:after="200" w:afterAutospacing="0" w:line="276" w:lineRule="auto"/>
+                                <w:jc w:val="center"/>
+                              </w:pPr>
+                              <w:r>
+                                <w:rPr>
+                                  <w:rFonts w:eastAsia="Calibri"/>
+                                  <w:sz w:val="22"/>
+                                  <w:szCs w:val="22"/>
+                                </w:rPr>
+                                <w:t>10</w:t>
+                              </w:r>
+                            </w:p>
+                          </w:txbxContent>
+                        </wps:txbx>
+                        <wps:bodyPr rot="0" spcFirstLastPara="0" vert="horz" wrap="square" lIns="91440" tIns="45720" rIns="91440" bIns="45720" numCol="1" spcCol="0" rtlCol="0" fromWordArt="0" anchor="ctr" anchorCtr="0" forceAA="0" compatLnSpc="1">
+                          <a:prstTxWarp prst="textNoShape">
+                            <a:avLst/>
+                          </a:prstTxWarp>
+                          <a:noAutofit/>
+                        </wps:bodyPr>
+                      </wps:wsp>
+                      <wps:wsp>
+                        <wps:cNvPr id="40" name="Text Box 19"/>
+                        <wps:cNvSpPr txBox="1"/>
+                        <wps:spPr>
+                          <a:xfrm>
+                            <a:off x="114300" y="7123725"/>
+                            <a:ext cx="2173605" cy="1324610"/>
+                          </a:xfrm>
+                          <a:prstGeom prst="rect">
+                            <a:avLst/>
+                          </a:prstGeom>
+                          <a:solidFill>
+                            <a:schemeClr val="lt1"/>
+                          </a:solidFill>
+                          <a:ln w="6350">
+                            <a:solidFill>
+                              <a:prstClr val="black"/>
+                            </a:solidFill>
+                          </a:ln>
+                          <a:effectLst/>
+                        </wps:spPr>
+                        <wps:style>
+                          <a:lnRef idx="0">
+                            <a:schemeClr val="accent1"/>
+                          </a:lnRef>
+                          <a:fillRef idx="0">
+                            <a:schemeClr val="accent1"/>
+                          </a:fillRef>
+                          <a:effectRef idx="0">
+                            <a:schemeClr val="accent1"/>
+                          </a:effectRef>
+                          <a:fontRef idx="minor">
+                            <a:schemeClr val="dk1"/>
+                          </a:fontRef>
+                        </wps:style>
+                        <wps:txbx>
+                          <w:txbxContent>
+                            <w:p>
+                              <w:pPr>
+                                <w:pStyle w:val="NormalWeb"/>
+                                <w:spacing w:before="0" w:beforeAutospacing="0" w:after="200" w:afterAutospacing="0" w:line="276" w:lineRule="auto"/>
+                              </w:pPr>
+                              <w:r>
+                                <w:rPr>
+                                  <w:rFonts w:eastAsia="Times New Roman"/>
+                                </w:rPr>
+                                <w:t>Exosite Portals receives the HTTP Request over TCP/IP, and updates the website. It also sends a HTTP Response back to SNAP Connect to let it know the HTTP Request was received</w:t>
+                              </w:r>
+                            </w:p>
+                          </w:txbxContent>
+                        </wps:txbx>
+                        <wps:bodyPr rot="0" spcFirstLastPara="0" vert="horz" wrap="square" lIns="91440" tIns="45720" rIns="91440" bIns="45720" numCol="1" spcCol="0" rtlCol="0" fromWordArt="0" anchor="t" anchorCtr="0" forceAA="0" compatLnSpc="1">
+                          <a:prstTxWarp prst="textNoShape">
+                            <a:avLst/>
+                          </a:prstTxWarp>
+                          <a:noAutofit/>
+                        </wps:bodyPr>
+                      </wps:wsp>
+                      <wps:wsp>
+                        <wps:cNvPr id="41" name="8-Point Star 41"/>
+                        <wps:cNvSpPr/>
+                        <wps:spPr>
+                          <a:xfrm>
+                            <a:off x="4831081" y="8209575"/>
+                            <a:ext cx="560069" cy="409575"/>
+                          </a:xfrm>
+                          <a:prstGeom prst="star8">
+                            <a:avLst/>
+                          </a:prstGeom>
+                          <a:solidFill>
+                            <a:srgbClr val="FF0000"/>
+                          </a:solidFill>
+                        </wps:spPr>
+                        <wps:style>
+                          <a:lnRef idx="2">
+                            <a:schemeClr val="accent1">
+                              <a:shade val="50000"/>
+                            </a:schemeClr>
+                          </a:lnRef>
+                          <a:fillRef idx="1">
+                            <a:schemeClr val="accent1"/>
+                          </a:fillRef>
+                          <a:effectRef idx="0">
+                            <a:schemeClr val="accent1"/>
+                          </a:effectRef>
+                          <a:fontRef idx="minor">
+                            <a:schemeClr val="lt1"/>
+                          </a:fontRef>
+                        </wps:style>
+                        <wps:txbx>
+                          <w:txbxContent>
+                            <w:p>
+                              <w:pPr>
+                                <w:pStyle w:val="NormalWeb"/>
+                                <w:spacing w:before="0" w:beforeAutospacing="0" w:after="200" w:afterAutospacing="0" w:line="276" w:lineRule="auto"/>
+                                <w:jc w:val="center"/>
+                              </w:pPr>
+                              <w:r>
+                                <w:rPr>
+                                  <w:rFonts w:eastAsia="Calibri"/>
+                                  <w:sz w:val="22"/>
+                                  <w:szCs w:val="22"/>
+                                </w:rPr>
+                                <w:t>11</w:t>
+                              </w:r>
+                            </w:p>
+                          </w:txbxContent>
+                        </wps:txbx>
+                        <wps:bodyPr rot="0" spcFirstLastPara="0" vert="horz" wrap="square" lIns="91440" tIns="45720" rIns="91440" bIns="45720" numCol="1" spcCol="0" rtlCol="0" fromWordArt="0" anchor="ctr" anchorCtr="0" forceAA="0" compatLnSpc="1">
+                          <a:prstTxWarp prst="textNoShape">
+                            <a:avLst/>
+                          </a:prstTxWarp>
+                          <a:noAutofit/>
+                        </wps:bodyPr>
+                      </wps:wsp>
+                      <wps:wsp>
+                        <wps:cNvPr id="43" name="Text Box 19"/>
+                        <wps:cNvSpPr txBox="1"/>
+                        <wps:spPr>
+                          <a:xfrm>
+                            <a:off x="2904152" y="8000025"/>
+                            <a:ext cx="1867535" cy="675640"/>
+                          </a:xfrm>
+                          <a:prstGeom prst="rect">
+                            <a:avLst/>
+                          </a:prstGeom>
+                          <a:solidFill>
+                            <a:schemeClr val="lt1"/>
+                          </a:solidFill>
+                          <a:ln w="6350">
+                            <a:solidFill>
+                              <a:prstClr val="black"/>
+                            </a:solidFill>
+                          </a:ln>
+                          <a:effectLst/>
+                        </wps:spPr>
+                        <wps:style>
+                          <a:lnRef idx="0">
+                            <a:schemeClr val="accent1"/>
+                          </a:lnRef>
+                          <a:fillRef idx="0">
+                            <a:schemeClr val="accent1"/>
+                          </a:fillRef>
+                          <a:effectRef idx="0">
+                            <a:schemeClr val="accent1"/>
+                          </a:effectRef>
+                          <a:fontRef idx="minor">
+                            <a:schemeClr val="dk1"/>
+                          </a:fontRef>
+                        </wps:style>
+                        <wps:txbx>
+                          <w:txbxContent>
+                            <w:p>
+                              <w:pPr>
+                                <w:pStyle w:val="NormalWeb"/>
+                                <w:spacing w:before="0" w:beforeAutospacing="0" w:after="200" w:afterAutospacing="0" w:line="276" w:lineRule="auto"/>
+                              </w:pPr>
+                              <w:r>
+                                <w:rPr>
+                                  <w:rFonts w:eastAsia="Calibri"/>
+                                  <w:sz w:val="22"/>
+                                  <w:szCs w:val="22"/>
+                                </w:rPr>
+                                <w:t>Function _</w:t>
+                              </w:r>
+                              <w:proofErr w:type="spellStart"/>
+                              <w:r>
+                                <w:rPr>
+                                  <w:rFonts w:eastAsia="Calibri"/>
+                                  <w:sz w:val="22"/>
+                                  <w:szCs w:val="22"/>
+                                </w:rPr>
+                                <w:t>handle_</w:t>
+                              </w:r>
+                              <w:proofErr w:type="gramStart"/>
+                              <w:r>
+                                <w:rPr>
+                                  <w:rFonts w:eastAsia="Calibri"/>
+                                  <w:sz w:val="22"/>
+                                  <w:szCs w:val="22"/>
+                                </w:rPr>
+                                <w:t>request</w:t>
+                              </w:r>
+                              <w:proofErr w:type="spellEnd"/>
+                              <w:r>
+                                <w:rPr>
+                                  <w:rFonts w:eastAsia="Calibri"/>
+                                  <w:sz w:val="22"/>
+                                  <w:szCs w:val="22"/>
+                                </w:rPr>
+                                <w:t>(</w:t>
+                              </w:r>
+                              <w:proofErr w:type="gramEnd"/>
+                              <w:r>
+                                <w:rPr>
+                                  <w:rFonts w:eastAsia="Calibri"/>
+                                  <w:sz w:val="22"/>
+                                  <w:szCs w:val="22"/>
+                                </w:rPr>
+                                <w:t>) in main.py gets invoked with the response from Exosite</w:t>
+                              </w:r>
+                            </w:p>
+                          </w:txbxContent>
+                        </wps:txbx>
+                        <wps:bodyPr rot="0" spcFirstLastPara="0" vert="horz" wrap="square" lIns="91440" tIns="45720" rIns="91440" bIns="45720" numCol="1" spcCol="0" rtlCol="0" fromWordArt="0" anchor="t" anchorCtr="0" forceAA="0" compatLnSpc="1">
+                          <a:prstTxWarp prst="textNoShape">
+                            <a:avLst/>
+                          </a:prstTxWarp>
+                          <a:noAutofit/>
+                        </wps:bodyPr>
+                      </wps:wsp>
+                    </wpc:wpc>
+                  </a:graphicData>
+                </a:graphic>
+              </wp:inline>
+            </w:drawing>
+          </mc:Choice>
+          <mc:Fallback>
+            <w:pict>
+              <v:group id="Canvas 3" o:spid="_x0000_s1026" editas="canvas" style="width:6in;height:691.5pt;mso-position-horizontal-relative:char;mso-position-vertical-relative:line" coordsize="54864,87820" o:gfxdata="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">
+                <v:shapetype id="_x0000_t75" coordsize="21600,21600" o:spt="75" o:preferrelative="t" path="m@4@5l@4@11@9@11@9@5xe" filled="f" stroked="f">
+                  <v:stroke joinstyle="miter"/>
+                  <v:formulas>
+                    <v:f eqn="if lineDrawn pixelLineWidth 0"/>
+                    <v:f eqn="sum @0 1 0"/>
+                    <v:f eqn="sum 0 0 @1"/>
+                    <v:f eqn="prod @2 1 2"/>
+                    <v:f eqn="prod @3 21600 pixelWidth"/>
+                    <v:f eqn="prod @3 21600 pixelHeight"/>
+                    <v:f eqn="sum @0 0 1"/>
+                    <v:f eqn="prod @6 1 2"/>
+                    <v:f eqn="prod @7 21600 pixelWidth"/>
+                    <v:f eqn="sum @8 21600 0"/>
+                    <v:f eqn="prod @7 21600 pixelHeight"/>
+                    <v:f eqn="sum @10 21600 0"/>
+                  </v:formulas>
+                  <v:path o:extrusionok="f" gradientshapeok="t" o:connecttype="rect"/>
+                  <o:lock v:ext="edit" aspectratio="t"/>
+                </v:shapetype>
+                <v:shape id="_x0000_s1027" type="#_x0000_t75" style="position:absolute;width:54864;height:87820;visibility:visible;mso-wrap-style:square">
+                  <v:fill o:detectmouseclick="t"/>
+                  <v:path o:connecttype="none"/>
+                </v:shape>
+                <v:shape id="Picture 8" o:spid="_x0000_s1028" type="#_x0000_t75" style="position:absolute;left:5836;top:2000;width:5091;height:4572;visibility:visible;mso-wrap-style:square" o:gfxdata="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">
+                  <v:imagedata r:id="rId15" o:title=""/>
+                  <v:path arrowok="t"/>
+                </v:shape>
+                <v:shapetype id="_x0000_t58" coordsize="21600,21600" o:spt="58" adj="2538" path="m21600,10800l@3@6,18436,3163@4@5,10800,0@6@5,3163,3163@5@6,,10800@5@4,3163,18436@6@3,10800,21600@4@3,18436,18436@3@4xe">
+                  <v:stroke joinstyle="miter"/>
+                  <v:formulas>
+                    <v:f eqn="sum 10800 0 #0"/>
+                    <v:f eqn="prod @0 30274 32768"/>
+                    <v:f eqn="prod @0 12540 32768"/>
+                    <v:f eqn="sum @1 10800 0"/>
+                    <v:f eqn="sum @2 10800 0"/>
+                    <v:f eqn="sum 10800 0 @1"/>
+                    <v:f eqn="sum 10800 0 @2"/>
+                    <v:f eqn="prod @0 23170 32768"/>
+                    <v:f eqn="sum @7 10800 0"/>
+                    <v:f eqn="sum 10800 0 @7"/>
+                  </v:formulas>
+                  <v:path gradientshapeok="t" o:connecttype="rect" textboxrect="@9,@9,@8,@8"/>
+                  <v:handles>
+                    <v:h position="#0,center" xrange="0,10800"/>
+                  </v:handles>
+                </v:shapetype>
+                <v:shape id="8-Point Star 11" o:spid="_x0000_s1029" type="#_x0000_t58" style="position:absolute;left:1143;top:2000;width:3931;height:4095;visibility:visible;mso-wrap-style:square;v-text-anchor:middle" o:gfxdata="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" adj="2700" fillcolor="#4f81bd [3204]" strokecolor="#243f60 [1604]" strokeweight="2pt">
+                  <v:textbox>
+                    <w:txbxContent>
+                      <w:p>
+                        <w:pPr>
+                          <w:jc w:val="center"/>
+                        </w:pPr>
+                        <w:r>
+                          <w:t>1</w:t>
+                        </w:r>
+                      </w:p>
+                    </w:txbxContent>
+                  </v:textbox>
+                </v:shape>
+                <v:shape id="8-Point Star 14" o:spid="_x0000_s1030" type="#_x0000_t58" style="position:absolute;left:6467;top:9134;width:3930;height:4096;visibility:visible;mso-wrap-style:square;v-text-anchor:middle" o:gfxdata="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" adj="2700" fillcolor="#4f81bd [3204]" strokecolor="#243f60 [1604]" strokeweight="2pt">
+                  <v:textbox>
+                    <w:txbxContent>
+                      <w:p>
+                        <w:pPr>
+                          <w:pStyle w:val="NormalWeb"/>
+                          <w:spacing w:before="0" w:beforeAutospacing="0" w:after="200" w:afterAutospacing="0" w:line="276" w:lineRule="auto"/>
+                          <w:jc w:val="center"/>
+                        </w:pPr>
+                        <w:r>
+                          <w:rPr>
+                            <w:rFonts w:eastAsia="Calibri"/>
+                            <w:sz w:val="22"/>
+                            <w:szCs w:val="22"/>
+                          </w:rPr>
+                          <w:t>2</w:t>
+                        </w:r>
+                      </w:p>
+                    </w:txbxContent>
+                  </v:textbox>
+                </v:shape>
+                <v:shapetype id="_x0000_t202" coordsize="21600,21600" o:spt="202" path="m,l,21600r21600,l21600,xe">
+                  <v:stroke joinstyle="miter"/>
+                  <v:path gradientshapeok="t" o:connecttype="rect"/>
+                </v:shapetype>
+                <v:shape id="Text Box 15" o:spid="_x0000_s1031" type="#_x0000_t202" style="position:absolute;left:12382;top:10096;width:18383;height:3134;visibility:visible;mso-wrap-style:square;v-text-anchor:top" o:gfxdata="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" fillcolor="white [3201]" strokeweight=".5pt">
+                  <v:textbox>
+                    <w:txbxContent>
+                      <w:p>
+                        <w:r>
+                          <w:t>HOOK_GPIN event is created</w:t>
+                        </w:r>
+                      </w:p>
+                    </w:txbxContent>
+                  </v:textbox>
+                </v:shape>
+                <v:shapetype id="_x0000_t62" coordsize="21600,21600" o:spt="62" adj="1350,25920" path="m3600,qx,3600l0@8@12@24,0@9,,18000qy3600,21600l@6,21600@15@27@7,21600,18000,21600qx21600,18000l21600@9@18@30,21600@8,21600,3600qy18000,l@7,0@21@33@6,xe">
+                  <v:stroke joinstyle="miter"/>
+                  <v:formulas>
+                    <v:f eqn="sum 10800 0 #0"/>
+                    <v:f eqn="sum 10800 0 #1"/>
+                    <v:f eqn="sum #0 0 #1"/>
+                    <v:f eqn="sum @0 @1 0"/>
+                    <v:f eqn="sum 21600 0 #0"/>
+                    <v:f eqn="sum 21600 0 #1"/>
+                    <v:f eqn="if @0 3600 12600"/>
+                    <v:f eqn="if @0 9000 18000"/>
+                    <v:f eqn="if @1 3600 12600"/>
+                    <v:f eqn="if @1 9000 18000"/>
+                    <v:f eqn="if @2 0 #0"/>
+                    <v:f eqn="if @3 @10 0"/>
+                    <v:f eqn="if #0 0 @11"/>
+                    <v:f eqn="if @2 @6 #0"/>
+                    <v:f eqn="if @3 @6 @13"/>
+                    <v:f eqn="if @5 @6 @14"/>
+                    <v:f eqn="if @2 #0 21600"/>
+                    <v:f eqn="if @3 21600 @16"/>
+                    <v:f eqn="if @4 21600 @17"/>
+                    <v:f eqn="if @2 #0 @6"/>
+                    <v:f eqn="if @3 @19 @6"/>
+                    <v:f eqn="if #1 @6 @20"/>
+                    <v:f eqn="if @2 @8 #1"/>
+                    <v:f eqn="if @3 @22 @8"/>
+                    <v:f eqn="if #0 @8 @23"/>
+                    <v:f eqn="if @2 21600 #1"/>
+                    <v:f eqn="if @3 21600 @25"/>
+                    <v:f eqn="if @5 21600 @26"/>
+                    <v:f eqn="if @2 #1 @8"/>
+                    <v:f eqn="if @3 @8 @28"/>
+                    <v:f eqn="if @4 @8 @29"/>
+                    <v:f eqn="if @2 #1 0"/>
+                    <v:f eqn="if @3 @31 0"/>
+                    <v:f eqn="if #1 0 @32"/>
+                    <v:f eqn="val #0"/>
+                    <v:f eqn="val #1"/>
+                  </v:formulas>
+                  <v:path o:connecttype="custom" o:connectlocs="10800,0;0,10800;10800,21600;21600,10800;@34,@35" textboxrect="791,791,20809,20809"/>
+                  <v:handles>
+                    <v:h position="#0,#1"/>
+                  </v:handles>
+                </v:shapetype>
+                <v:shape id="Rounded Rectangular Callout 16" o:spid="_x0000_s1032" type="#_x0000_t62" style="position:absolute;left:13811;top:2000;width:36385;height:5905;visibility:visible;mso-wrap-style:square;v-text-anchor:middle" o:gfxdata="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" adj="4943,27435" fillcolor="#4f81bd [3204]" strokecolor="#243f60 [1604]" strokeweight="2pt">
+                  <v:textbox>
+                    <w:txbxContent>
+                      <w:p>
+                        <w:pPr>
+                          <w:jc w:val="center"/>
+                        </w:pPr>
+                        <w:r>
+                          <w:t xml:space="preserve">The SNAP core firmware generates this event because the </w:t>
+                        </w:r>
+                        <w:proofErr w:type="spellStart"/>
+                        <w:r>
+                          <w:t>SNAPpy</w:t>
+                        </w:r>
+                        <w:proofErr w:type="spellEnd"/>
+                        <w:r>
+                          <w:t xml:space="preserve"> script previously called </w:t>
+                        </w:r>
+                        <w:proofErr w:type="spellStart"/>
+                        <w:proofErr w:type="gramStart"/>
+                        <w:r>
+                          <w:t>monitorPin</w:t>
+                        </w:r>
+                        <w:proofErr w:type="spellEnd"/>
+                        <w:r>
+                          <w:t>()</w:t>
+                        </w:r>
+                        <w:proofErr w:type="gramEnd"/>
+                      </w:p>
+                    </w:txbxContent>
+                  </v:textbox>
+                </v:shape>
+                <v:shape id="8-Point Star 17" o:spid="_x0000_s1033" type="#_x0000_t58" style="position:absolute;left:1800;top:15516;width:3930;height:4095;visibility:visible;mso-wrap-style:square;v-text-anchor:middle" o:gfxdata="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" adj="2700" fillcolor="#4f81bd [3204]" strokecolor="#243f60 [1604]" strokeweight="2pt">
+                  <v:textbox>
+                    <w:txbxContent>
+                      <w:p>
+                        <w:pPr>
+                          <w:pStyle w:val="NormalWeb"/>
+                          <w:spacing w:before="0" w:beforeAutospacing="0" w:after="200" w:afterAutospacing="0" w:line="276" w:lineRule="auto"/>
+                          <w:jc w:val="center"/>
+                        </w:pPr>
+                        <w:r>
+                          <w:rPr>
+                            <w:rFonts w:eastAsia="Calibri"/>
+                            <w:sz w:val="22"/>
+                            <w:szCs w:val="22"/>
+                          </w:rPr>
+                          <w:t>3</w:t>
+                        </w:r>
+                      </w:p>
+                    </w:txbxContent>
+                  </v:textbox>
+                </v:shape>
+                <v:shape id="Text Box 19" o:spid="_x0000_s1034" type="#_x0000_t202" style="position:absolute;left:7905;top:16002;width:21241;height:3609;visibility:visible;mso-wrap-style:square;v-text-anchor:top" o:gfxdata="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" fillcolor="white [3201]" strokeweight=".5pt">
+                  <v:textbox>
+                    <w:txbxContent>
+                      <w:p>
+                        <w:r>
+                          <w:t xml:space="preserve">Function </w:t>
+                        </w:r>
+                        <w:proofErr w:type="spellStart"/>
+                        <w:r>
+                          <w:t>pin_</w:t>
+                        </w:r>
+                        <w:proofErr w:type="gramStart"/>
+                        <w:r>
+                          <w:t>event</w:t>
+                        </w:r>
+                        <w:proofErr w:type="spellEnd"/>
+                        <w:r>
+                          <w:t>(</w:t>
+                        </w:r>
+                        <w:proofErr w:type="gramEnd"/>
+                        <w:r>
+                          <w:t>) gets called</w:t>
+                        </w:r>
+                      </w:p>
+                    </w:txbxContent>
+                  </v:textbox>
+                </v:shape>
+                <v:shape id="Rounded Rectangular Callout 20" o:spid="_x0000_s1035" type="#_x0000_t62" style="position:absolute;left:32956;top:11811;width:20955;height:10287;visibility:visible;mso-wrap-style:square;v-text-anchor:middle" o:gfxdata="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" adj="-2831,10500" fillcolor="#4f81bd [3204]" strokecolor="#243f60 [1604]" strokeweight="2pt">
+                  <v:textbox>
+                    <w:txbxContent>
+                      <w:p>
+                        <w:pPr>
+                          <w:jc w:val="center"/>
+                        </w:pPr>
+                        <w:r>
+                          <w:t xml:space="preserve">Function </w:t>
+                        </w:r>
+                        <w:proofErr w:type="spellStart"/>
+                        <w:r>
+                          <w:t>pin_</w:t>
+                        </w:r>
+                        <w:proofErr w:type="gramStart"/>
+                        <w:r>
+                          <w:t>event</w:t>
+                        </w:r>
+                        <w:proofErr w:type="spellEnd"/>
+                        <w:r>
+                          <w:t>(</w:t>
+                        </w:r>
+                        <w:proofErr w:type="gramEnd"/>
+                        <w:r>
+                          <w:t>) was previously designated as the handler for HOOK_GPIN events via @</w:t>
+                        </w:r>
+                        <w:proofErr w:type="spellStart"/>
+                        <w:r>
+                          <w:t>setHook</w:t>
+                        </w:r>
+                        <w:proofErr w:type="spellEnd"/>
+                        <w:r>
+                          <w:t>()</w:t>
+                        </w:r>
+                      </w:p>
+                    </w:txbxContent>
+                  </v:textbox>
+                </v:shape>
+                <v:shape id="8-Point Star 21" o:spid="_x0000_s1036" type="#_x0000_t58" style="position:absolute;left:1906;top:23612;width:3930;height:4096;visibility:visible;mso-wrap-style:square;v-text-anchor:middle" o:gfxdata="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" adj="2700" fillcolor="#4f81bd [3204]" strokecolor="#243f60 [1604]" strokeweight="2pt">
+                  <v:textbox>
+                    <w:txbxContent>
+                      <w:p>
+                        <w:pPr>
+                          <w:pStyle w:val="NormalWeb"/>
+                          <w:spacing w:before="0" w:beforeAutospacing="0" w:after="200" w:afterAutospacing="0" w:line="276" w:lineRule="auto"/>
+                          <w:jc w:val="center"/>
+                        </w:pPr>
+                        <w:r>
+                          <w:rPr>
+                            <w:rFonts w:eastAsia="Calibri"/>
+                            <w:sz w:val="22"/>
+                            <w:szCs w:val="22"/>
+                          </w:rPr>
+                          <w:t>4</w:t>
+                        </w:r>
+                      </w:p>
+                    </w:txbxContent>
+                  </v:textbox>
+                </v:shape>
+                <v:shape id="Text Box 19" o:spid="_x0000_s1037" type="#_x0000_t202" style="position:absolute;left:7905;top:23612;width:29814;height:3607;visibility:visible;mso-wrap-style:square;v-text-anchor:top" o:gfxdata="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" fillcolor="white [3201]" strokeweight=".5pt">
+                  <v:textbox>
+                    <w:txbxContent>
+                      <w:p>
+                        <w:pPr>
+                          <w:pStyle w:val="NormalWeb"/>
+                          <w:spacing w:before="0" w:beforeAutospacing="0" w:after="200" w:afterAutospacing="0" w:line="276" w:lineRule="auto"/>
+                        </w:pPr>
+                        <w:r>
+                          <w:rPr>
+                            <w:rFonts w:eastAsia="Calibri"/>
+                            <w:sz w:val="22"/>
+                            <w:szCs w:val="22"/>
+                          </w:rPr>
+                          <w:t xml:space="preserve">Function </w:t>
+                        </w:r>
+                        <w:proofErr w:type="spellStart"/>
+                        <w:r>
+                          <w:rPr>
+                            <w:rFonts w:eastAsia="Calibri"/>
+                            <w:sz w:val="22"/>
+                            <w:szCs w:val="22"/>
+                          </w:rPr>
+                          <w:t>send_</w:t>
+                        </w:r>
+                        <w:proofErr w:type="gramStart"/>
+                        <w:r>
+                          <w:rPr>
+                            <w:rFonts w:eastAsia="Calibri"/>
+                            <w:sz w:val="22"/>
+                            <w:szCs w:val="22"/>
+                          </w:rPr>
+                          <w:t>status</w:t>
+                        </w:r>
+                        <w:proofErr w:type="spellEnd"/>
+                        <w:r>
+                          <w:rPr>
+                            <w:rFonts w:eastAsia="Calibri"/>
+                            <w:sz w:val="22"/>
+                            <w:szCs w:val="22"/>
+                          </w:rPr>
+                          <w:t>(</w:t>
+                        </w:r>
+                        <w:proofErr w:type="gramEnd"/>
+                        <w:r>
+                          <w:rPr>
+                            <w:rFonts w:eastAsia="Calibri"/>
+                            <w:sz w:val="22"/>
+                            <w:szCs w:val="22"/>
+                          </w:rPr>
+                          <w:t xml:space="preserve">) gets called by </w:t>
+                        </w:r>
+                        <w:proofErr w:type="spellStart"/>
+                        <w:r>
+                          <w:rPr>
+                            <w:rFonts w:eastAsia="Calibri"/>
+                            <w:sz w:val="22"/>
+                            <w:szCs w:val="22"/>
+                          </w:rPr>
+                          <w:t>pin_event</w:t>
+                        </w:r>
+                        <w:proofErr w:type="spellEnd"/>
+                        <w:r>
+                          <w:rPr>
+                            <w:rFonts w:eastAsia="Calibri"/>
+                            <w:sz w:val="22"/>
+                            <w:szCs w:val="22"/>
+                          </w:rPr>
+                          <w:t>()</w:t>
+                        </w:r>
+                      </w:p>
+                    </w:txbxContent>
+                  </v:textbox>
+                </v:shape>
+                <v:shape id="8-Point Star 24" o:spid="_x0000_s1038" type="#_x0000_t58" style="position:absolute;left:20124;top:29676;width:3931;height:4095;visibility:visible;mso-wrap-style:square;v-text-anchor:middle" o:gfxdata="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" adj="2700" fillcolor="#4f81bd [3204]" strokecolor="#243f60 [1604]" strokeweight="2pt">
+                  <v:textbox>
+                    <w:txbxContent>
+                      <w:p>
+                        <w:pPr>
+                          <w:pStyle w:val="NormalWeb"/>
+                          <w:spacing w:before="0" w:beforeAutospacing="0" w:after="200" w:afterAutospacing="0" w:line="276" w:lineRule="auto"/>
+                          <w:jc w:val="center"/>
+                        </w:pPr>
+                        <w:r>
+                          <w:rPr>
+                            <w:rFonts w:eastAsia="Calibri"/>
+                            <w:sz w:val="22"/>
+                            <w:szCs w:val="22"/>
+                          </w:rPr>
+                          <w:t>5</w:t>
+                        </w:r>
+                      </w:p>
+                    </w:txbxContent>
+                  </v:textbox>
+                </v:shape>
+                <v:shape id="Text Box 19" o:spid="_x0000_s1039" type="#_x0000_t202" style="position:absolute;left:25422;top:30164;width:28489;height:5078;visibility:visible;mso-wrap-style:square;v-text-anchor:top" o:gfxdata="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" fillcolor="white [3201]" strokeweight=".5pt">
+                  <v:textbox>
+                    <w:txbxContent>
+                      <w:p>
+                        <w:pPr>
+                          <w:pStyle w:val="NormalWeb"/>
+                          <w:spacing w:before="0" w:beforeAutospacing="0" w:after="200" w:afterAutospacing="0" w:line="276" w:lineRule="auto"/>
+                        </w:pPr>
+                        <w:r>
+                          <w:rPr>
+                            <w:rFonts w:eastAsia="Calibri"/>
+                            <w:sz w:val="22"/>
+                            <w:szCs w:val="22"/>
+                          </w:rPr>
+                          <w:t xml:space="preserve">A </w:t>
+                        </w:r>
+                        <w:proofErr w:type="gramStart"/>
+                        <w:r>
+                          <w:rPr>
+                            <w:rFonts w:eastAsia="Calibri"/>
+                            <w:sz w:val="22"/>
+                            <w:szCs w:val="22"/>
+                          </w:rPr>
+                          <w:t>status(</w:t>
+                        </w:r>
+                        <w:proofErr w:type="gramEnd"/>
+                        <w:r>
+                          <w:rPr>
+                            <w:rFonts w:eastAsia="Calibri"/>
+                            <w:sz w:val="22"/>
+                            <w:szCs w:val="22"/>
+                          </w:rPr>
+                          <w:t>) RPC call goes out over the airwaves</w:t>
+                        </w:r>
+                        <w:r>
+                          <w:rPr>
+                            <w:rFonts w:eastAsia="Calibri"/>
+                            <w:sz w:val="22"/>
+                            <w:szCs w:val="22"/>
+                          </w:rPr>
+                          <w:t xml:space="preserve">, with </w:t>
+                        </w:r>
+                        <w:r>
+                          <w:rPr>
+                            <w:rFonts w:eastAsia="Calibri"/>
+                            <w:sz w:val="22"/>
+                            <w:szCs w:val="22"/>
+                          </w:rPr>
+                          <w:t xml:space="preserve">a Time To Live (TTL) of </w:t>
+                        </w:r>
+                        <w:r>
+                          <w:rPr>
+                            <w:rFonts w:eastAsia="Calibri"/>
+                            <w:sz w:val="22"/>
+                            <w:szCs w:val="22"/>
+                          </w:rPr>
+                          <w:t>3 hops</w:t>
+                        </w:r>
+                      </w:p>
+                    </w:txbxContent>
+                  </v:textbox>
+                </v:shape>
+                <v:shape id="Rounded Rectangular Callout 26" o:spid="_x0000_s1040" type="#_x0000_t62" style="position:absolute;left:1906;top:29676;width:16953;height:8805;visibility:visible;mso-wrap-style:square;v-text-anchor:middle" o:gfxdata="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" adj="29479,10981" fillcolor="#4f81bd [3204]" strokecolor="#243f60 [1604]" strokeweight="2pt">
+                  <v:textbox>
+                    <w:txbxContent>
+                      <w:p>
+                        <w:pPr>
+                          <w:jc w:val="center"/>
+                        </w:pPr>
+                        <w:r>
+                          <w:t xml:space="preserve">The script made this happen by calling the </w:t>
+                        </w:r>
+                        <w:proofErr w:type="spellStart"/>
+                        <w:proofErr w:type="gramStart"/>
+                        <w:r>
+                          <w:t>mcastRpc</w:t>
+                        </w:r>
+                        <w:proofErr w:type="spellEnd"/>
+                        <w:r>
+                          <w:t>(</w:t>
+                        </w:r>
+                        <w:proofErr w:type="gramEnd"/>
+                        <w:r>
+                          <w:t>) built-in</w:t>
+                        </w:r>
+                      </w:p>
+                    </w:txbxContent>
+                  </v:textbox>
+                </v:shape>
+                <v:shape id="8-Point Star 27" o:spid="_x0000_s1041" type="#_x0000_t58" style="position:absolute;left:24055;top:37328;width:3930;height:4096;visibility:visible;mso-wrap-style:square;v-text-anchor:middle" o:gfxdata="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" adj="2700" fillcolor="#00b050" strokecolor="#243f60 [1604]" strokeweight="2pt">
+                  <v:textbox>
+                    <w:txbxContent>
+                      <w:p>
+                        <w:pPr>
+                          <w:pStyle w:val="NormalWeb"/>
+                          <w:spacing w:before="0" w:beforeAutospacing="0" w:after="200" w:afterAutospacing="0" w:line="276" w:lineRule="auto"/>
+                          <w:jc w:val="center"/>
+                        </w:pPr>
+                        <w:r>
+                          <w:rPr>
+                            <w:rFonts w:eastAsia="Calibri"/>
+                            <w:sz w:val="22"/>
+                            <w:szCs w:val="22"/>
+                          </w:rPr>
+                          <w:t>6</w:t>
+                        </w:r>
+                      </w:p>
+                    </w:txbxContent>
+                  </v:textbox>
+                </v:shape>
+                <v:shape id="Text Box 19" o:spid="_x0000_s1042" type="#_x0000_t202" style="position:absolute;left:571;top:42471;width:53340;height:4772;visibility:visible;mso-wrap-style:square;v-text-anchor:top" o:gfxdata="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" fillcolor="white [3201]" strokeweight=".5pt">
+                  <v:textbox>
+                    <w:txbxContent>
+                      <w:p>
+                        <w:pPr>
+                          <w:pStyle w:val="NormalWeb"/>
+                          <w:spacing w:before="0" w:beforeAutospacing="0" w:after="200" w:afterAutospacing="0" w:line="276" w:lineRule="auto"/>
+                        </w:pPr>
+                        <w:r>
+                          <w:rPr>
+                            <w:rFonts w:eastAsia="Calibri"/>
+                            <w:sz w:val="22"/>
+                            <w:szCs w:val="22"/>
+                          </w:rPr>
+                          <w:t xml:space="preserve">The Bridge Node </w:t>
+                        </w:r>
+                        <w:r>
+                          <w:rPr>
+                            <w:rFonts w:eastAsia="Calibri"/>
+                            <w:i/>
+                            <w:sz w:val="22"/>
+                            <w:szCs w:val="22"/>
+                          </w:rPr>
+                          <w:t>inside</w:t>
+                        </w:r>
+                        <w:r>
+                          <w:rPr>
+                            <w:rFonts w:eastAsia="Calibri"/>
+                            <w:sz w:val="22"/>
+                            <w:szCs w:val="22"/>
+                          </w:rPr>
+                          <w:t xml:space="preserve"> the E20 receives the </w:t>
+                        </w:r>
+                        <w:proofErr w:type="gramStart"/>
+                        <w:r>
+                          <w:rPr>
+                            <w:rFonts w:eastAsia="Calibri"/>
+                            <w:sz w:val="22"/>
+                            <w:szCs w:val="22"/>
+                          </w:rPr>
+                          <w:t>status(</w:t>
+                        </w:r>
+                        <w:proofErr w:type="gramEnd"/>
+                        <w:r>
+                          <w:rPr>
+                            <w:rFonts w:eastAsia="Calibri"/>
+                            <w:sz w:val="22"/>
+                            <w:szCs w:val="22"/>
+                          </w:rPr>
+                          <w:t>) RPC</w:t>
+                        </w:r>
+                        <w:r>
+                          <w:rPr>
+                            <w:rFonts w:eastAsia="Calibri"/>
+                            <w:sz w:val="22"/>
+                            <w:szCs w:val="22"/>
+                          </w:rPr>
+                          <w:t xml:space="preserve"> via its radio, and forwards it to the containing E20</w:t>
+                        </w:r>
+                        <w:r>
+                          <w:rPr>
+                            <w:rFonts w:eastAsia="Calibri"/>
+                            <w:sz w:val="22"/>
+                            <w:szCs w:val="22"/>
+                          </w:rPr>
+                          <w:t>’s SNAP Connect application (main.py)</w:t>
+                        </w:r>
+                        <w:r>
+                          <w:rPr>
+                            <w:rFonts w:eastAsia="Calibri"/>
+                            <w:sz w:val="22"/>
+                            <w:szCs w:val="22"/>
+                          </w:rPr>
+                          <w:t xml:space="preserve"> over a</w:t>
+                        </w:r>
+                        <w:r>
+                          <w:rPr>
+                            <w:rFonts w:eastAsia="Calibri"/>
+                            <w:sz w:val="22"/>
+                            <w:szCs w:val="22"/>
+                          </w:rPr>
+                          <w:t>n internal</w:t>
+                        </w:r>
+                        <w:r>
+                          <w:rPr>
+                            <w:rFonts w:eastAsia="Calibri"/>
+                            <w:sz w:val="22"/>
+                            <w:szCs w:val="22"/>
+                          </w:rPr>
+                          <w:t xml:space="preserve"> serial interface.</w:t>
+                        </w:r>
+                      </w:p>
+                    </w:txbxContent>
+                  </v:textbox>
+                </v:shape>
+                <v:shape id="Rounded Rectangular Callout 29" o:spid="_x0000_s1043" type="#_x0000_t62" style="position:absolute;left:29146;top:36566;width:24765;height:4096;visibility:visible;mso-wrap-style:square;v-text-anchor:middle" o:gfxdata="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" adj="3642,28319" fillcolor="#00b050" strokecolor="#243f60 [1604]" strokeweight="2pt">
+                  <v:textbox>
+                    <w:txbxContent>
+                      <w:p>
+                        <w:pPr>
+                          <w:jc w:val="center"/>
+                        </w:pPr>
+                        <w:r>
+                          <w:t>Because that’s what Bridge Nodes do</w:t>
+                        </w:r>
+                      </w:p>
+                    </w:txbxContent>
+                  </v:textbox>
+                </v:shape>
+                <v:shape id="8-Point Star 30" o:spid="_x0000_s1044" type="#_x0000_t58" style="position:absolute;left:1143;top:49139;width:3930;height:4096;visibility:visible;mso-wrap-style:square;v-text-anchor:middle" o:gfxdata="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" adj="2700" fillcolor="red" strokecolor="#243f60 [1604]" strokeweight="2pt">
+                  <v:textbox>
+                    <w:txbxContent>
+                      <w:p>
+                        <w:pPr>
+                          <w:pStyle w:val="NormalWeb"/>
+                          <w:spacing w:before="0" w:beforeAutospacing="0" w:after="200" w:afterAutospacing="0" w:line="276" w:lineRule="auto"/>
+                          <w:jc w:val="center"/>
+                        </w:pPr>
+                        <w:r>
+                          <w:rPr>
+                            <w:rFonts w:eastAsia="Calibri"/>
+                            <w:sz w:val="22"/>
+                            <w:szCs w:val="22"/>
+                          </w:rPr>
+                          <w:t>7</w:t>
+                        </w:r>
+                      </w:p>
+                    </w:txbxContent>
+                  </v:textbox>
+                </v:shape>
+                <v:shape id="Text Box 19" o:spid="_x0000_s1045" type="#_x0000_t202" style="position:absolute;left:6744;top:49628;width:18678;height:6760;visibility:visible;mso-wrap-style:square;v-text-anchor:top" o:gfxdata="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" fillcolor="white [3201]" strokeweight=".5pt">
+                  <v:textbox>
+                    <w:txbxContent>
+                      <w:p>
+                        <w:pPr>
+                          <w:pStyle w:val="NormalWeb"/>
+                          <w:spacing w:before="0" w:beforeAutospacing="0" w:after="200" w:afterAutospacing="0" w:line="276" w:lineRule="auto"/>
+                        </w:pPr>
+                        <w:r>
+                          <w:rPr>
+                            <w:rFonts w:eastAsia="Calibri"/>
+                            <w:sz w:val="22"/>
+                            <w:szCs w:val="22"/>
+                          </w:rPr>
+                          <w:t xml:space="preserve">SNAP Connect receives the </w:t>
+                        </w:r>
+                        <w:proofErr w:type="gramStart"/>
+                        <w:r>
+                          <w:rPr>
+                            <w:rFonts w:eastAsia="Calibri"/>
+                            <w:sz w:val="22"/>
+                            <w:szCs w:val="22"/>
+                          </w:rPr>
+                          <w:t>status(</w:t>
+                        </w:r>
+                        <w:proofErr w:type="gramEnd"/>
+                        <w:r>
+                          <w:rPr>
+                            <w:rFonts w:eastAsia="Calibri"/>
+                            <w:sz w:val="22"/>
+                            <w:szCs w:val="22"/>
+                          </w:rPr>
+                          <w:t>) multicast RPC packet</w:t>
+                        </w:r>
+                        <w:r>
+                          <w:rPr>
+                            <w:rFonts w:eastAsia="Calibri"/>
+                            <w:sz w:val="22"/>
+                            <w:szCs w:val="22"/>
+                          </w:rPr>
+                          <w:t xml:space="preserve"> over that serial interface</w:t>
+                        </w:r>
+                      </w:p>
+                    </w:txbxContent>
+                  </v:textbox>
+                </v:shape>
+                <v:shape id="Rounded Rectangular Callout 32" o:spid="_x0000_s1046" type="#_x0000_t62" style="position:absolute;left:29146;top:49415;width:23241;height:5334;visibility:visible;mso-wrap-style:square;v-text-anchor:middle" o:gfxdata="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" adj="-2464,9117" fillcolor="red" strokecolor="#243f60 [1604]" strokeweight="2pt">
+                  <v:textbox>
+                    <w:txbxContent>
+                      <w:p>
+                        <w:pPr>
+                          <w:jc w:val="center"/>
+                        </w:pPr>
+                        <w:r>
+                          <w:t xml:space="preserve">Because main.py previously called API function </w:t>
+                        </w:r>
+                        <w:proofErr w:type="spellStart"/>
+                        <w:r>
+                          <w:t>connect_</w:t>
+                        </w:r>
+                        <w:proofErr w:type="gramStart"/>
+                        <w:r>
+                          <w:t>serial</w:t>
+                        </w:r>
+                        <w:proofErr w:type="spellEnd"/>
+                        <w:r>
+                          <w:t>()</w:t>
+                        </w:r>
+                        <w:proofErr w:type="gramEnd"/>
+                      </w:p>
+                    </w:txbxContent>
+                  </v:textbox>
+                </v:shape>
+                <v:shape id="8-Point Star 33" o:spid="_x0000_s1047" type="#_x0000_t58" style="position:absolute;left:49329;top:57455;width:3931;height:4096;visibility:visible;mso-wrap-style:square;v-text-anchor:middle" o:gfxdata="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" adj="2700" fillcolor="red" strokecolor="#243f60 [1604]" strokeweight="2pt">
+                  <v:textbox>
+                    <w:txbxContent>
+                      <w:p>
+                        <w:pPr>
+                          <w:pStyle w:val="NormalWeb"/>
+                          <w:spacing w:before="0" w:beforeAutospacing="0" w:after="200" w:afterAutospacing="0" w:line="276" w:lineRule="auto"/>
+                          <w:jc w:val="center"/>
+                        </w:pPr>
+                        <w:r>
+                          <w:rPr>
+                            <w:rFonts w:eastAsia="Calibri"/>
+                            <w:sz w:val="22"/>
+                            <w:szCs w:val="22"/>
+                          </w:rPr>
+                          <w:t>8</w:t>
+                        </w:r>
+                      </w:p>
+                    </w:txbxContent>
+                  </v:textbox>
+                </v:shape>
+                <v:shape id="Text Box 19" o:spid="_x0000_s1048" type="#_x0000_t202" style="position:absolute;left:26946;top:58388;width:21163;height:3163;visibility:visible;mso-wrap-style:square;v-text-anchor:top" o:gfxdata="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" fillcolor="white [3201]" strokeweight=".5pt">
+                  <v:textbox>
+                    <w:txbxContent>
+                      <w:p>
+                        <w:pPr>
+                          <w:pStyle w:val="NormalWeb"/>
+                          <w:spacing w:before="0" w:beforeAutospacing="0" w:after="200" w:afterAutospacing="0" w:line="276" w:lineRule="auto"/>
+                        </w:pPr>
+                        <w:r>
+                          <w:rPr>
+                            <w:rFonts w:eastAsia="Calibri"/>
+                            <w:sz w:val="22"/>
+                            <w:szCs w:val="22"/>
+                          </w:rPr>
+                          <w:t>Function _</w:t>
+                        </w:r>
+                        <w:proofErr w:type="spellStart"/>
+                        <w:r>
+                          <w:rPr>
+                            <w:rFonts w:eastAsia="Calibri"/>
+                            <w:sz w:val="22"/>
+                            <w:szCs w:val="22"/>
+                          </w:rPr>
+                          <w:t>on_</w:t>
+                        </w:r>
+                        <w:proofErr w:type="gramStart"/>
+                        <w:r>
+                          <w:rPr>
+                            <w:rFonts w:eastAsia="Calibri"/>
+                            <w:sz w:val="22"/>
+                            <w:szCs w:val="22"/>
+                          </w:rPr>
+                          <w:t>status</w:t>
+                        </w:r>
+                        <w:proofErr w:type="spellEnd"/>
+                        <w:r>
+                          <w:rPr>
+                            <w:rFonts w:eastAsia="Calibri"/>
+                            <w:sz w:val="22"/>
+                            <w:szCs w:val="22"/>
+                          </w:rPr>
+                          <w:t>(</w:t>
+                        </w:r>
+                        <w:proofErr w:type="gramEnd"/>
+                        <w:r>
+                          <w:rPr>
+                            <w:rFonts w:eastAsia="Calibri"/>
+                            <w:sz w:val="22"/>
+                            <w:szCs w:val="22"/>
+                          </w:rPr>
+                          <w:t>) gets called</w:t>
+                        </w:r>
+                      </w:p>
+                    </w:txbxContent>
+                  </v:textbox>
+                </v:shape>
+                <v:shape id="Rounded Rectangular Callout 36" o:spid="_x0000_s1049" type="#_x0000_t62" style="position:absolute;left:1515;top:58102;width:21406;height:11144;visibility:visible;mso-wrap-style:square;v-text-anchor:middle" o:gfxdata="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" adj="24713,6031" fillcolor="red" strokecolor="#243f60 [1604]" strokeweight="2pt">
+                  <v:textbox>
+                    <w:txbxContent>
+                      <w:p>
+                        <w:pPr>
+                          <w:pStyle w:val="NormalWeb"/>
+                          <w:spacing w:before="0" w:beforeAutospacing="0" w:after="200" w:afterAutospacing="0" w:line="276" w:lineRule="auto"/>
+                        </w:pPr>
+                        <w:r>
+                          <w:rPr>
+                            <w:rFonts w:eastAsia="Calibri"/>
+                            <w:sz w:val="22"/>
+                            <w:szCs w:val="22"/>
+                          </w:rPr>
+                          <w:t>Function _</w:t>
+                        </w:r>
+                        <w:proofErr w:type="spellStart"/>
+                        <w:r>
+                          <w:rPr>
+                            <w:rFonts w:eastAsia="Calibri"/>
+                            <w:sz w:val="22"/>
+                            <w:szCs w:val="22"/>
+                          </w:rPr>
+                          <w:t>on_</w:t>
+                        </w:r>
+                        <w:proofErr w:type="gramStart"/>
+                        <w:r>
+                          <w:rPr>
+                            <w:rFonts w:eastAsia="Calibri"/>
+                            <w:sz w:val="22"/>
+                            <w:szCs w:val="22"/>
+                          </w:rPr>
+                          <w:t>status</w:t>
+                        </w:r>
+                        <w:proofErr w:type="spellEnd"/>
+                        <w:r>
+                          <w:rPr>
+                            <w:rFonts w:eastAsia="Calibri"/>
+                            <w:sz w:val="22"/>
+                            <w:szCs w:val="22"/>
+                          </w:rPr>
+                          <w:t>(</w:t>
+                        </w:r>
+                        <w:proofErr w:type="gramEnd"/>
+                        <w:r>
+                          <w:rPr>
+                            <w:rFonts w:eastAsia="Calibri"/>
+                            <w:sz w:val="22"/>
+                            <w:szCs w:val="22"/>
+                          </w:rPr>
+                          <w:t>) in main.py was specified as the handler of ALL “status” RPC calls using a function dictionary passed to the __</w:t>
+                        </w:r>
+                        <w:proofErr w:type="spellStart"/>
+                        <w:r>
+                          <w:rPr>
+                            <w:rFonts w:eastAsia="Calibri"/>
+                            <w:sz w:val="22"/>
+                            <w:szCs w:val="22"/>
+                          </w:rPr>
+                          <w:t>init</w:t>
+                        </w:r>
+                        <w:proofErr w:type="spellEnd"/>
+                        <w:r>
+                          <w:rPr>
+                            <w:rFonts w:eastAsia="Calibri"/>
+                            <w:sz w:val="22"/>
+                            <w:szCs w:val="22"/>
+                          </w:rPr>
+                          <w:t>__() function</w:t>
+                        </w:r>
+                      </w:p>
+                    </w:txbxContent>
+                  </v:textbox>
+                </v:shape>
+                <v:shape id="8-Point Star 37" o:spid="_x0000_s1050" type="#_x0000_t58" style="position:absolute;left:26114;top:64093;width:3930;height:4096;visibility:visible;mso-wrap-style:square;v-text-anchor:middle" o:gfxdata="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" adj="2700" fillcolor="red" strokecolor="#243f60 [1604]" strokeweight="2pt">
+                  <v:textbox>
+                    <w:txbxContent>
+                      <w:p>
+                        <w:pPr>
+                          <w:pStyle w:val="NormalWeb"/>
+                          <w:spacing w:before="0" w:beforeAutospacing="0" w:after="200" w:afterAutospacing="0" w:line="276" w:lineRule="auto"/>
+                          <w:jc w:val="center"/>
+                        </w:pPr>
+                        <w:r>
+                          <w:rPr>
+                            <w:rFonts w:eastAsia="Calibri"/>
+                            <w:sz w:val="22"/>
+                            <w:szCs w:val="22"/>
+                          </w:rPr>
+                          <w:t>9</w:t>
+                        </w:r>
+                      </w:p>
+                    </w:txbxContent>
+                  </v:textbox>
+                </v:shape>
+                <v:shape id="Text Box 19" o:spid="_x0000_s1051" type="#_x0000_t202" style="position:absolute;left:30648;top:62950;width:21739;height:13250;visibility:visible;mso-wrap-style:square;v-text-anchor:top" o:gfxdata="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" fillcolor="white [3201]" strokeweight=".5pt">
+                  <v:textbox>
+                    <w:txbxContent>
+                      <w:p>
+                        <w:pPr>
+                          <w:pStyle w:val="NormalWeb"/>
+                          <w:spacing w:before="0" w:beforeAutospacing="0" w:after="200" w:afterAutospacing="0" w:line="276" w:lineRule="auto"/>
+                        </w:pPr>
+                        <w:r>
+                          <w:t>Function _</w:t>
+                        </w:r>
+                        <w:proofErr w:type="spellStart"/>
+                        <w:r>
+                          <w:t>on_status</w:t>
+                        </w:r>
+                        <w:proofErr w:type="spellEnd"/>
+                        <w:r>
+                          <w:t>() builds a JSON status report from the raw RPC parameters, builds a HTTP Request fr</w:t>
+                        </w:r>
+                        <w:r>
+                          <w:t>om that JSON, and then sends the HTTP Request to Exosite via</w:t>
+                        </w:r>
+                        <w:r>
+                          <w:t xml:space="preserve"> TCP/IP</w:t>
+                        </w:r>
+                      </w:p>
+                    </w:txbxContent>
+                  </v:textbox>
+                </v:shape>
+                <v:shape id="8-Point Star 39" o:spid="_x0000_s1052" type="#_x0000_t58" style="position:absolute;left:23950;top:75904;width:5091;height:4096;visibility:visible;mso-wrap-style:square;v-text-anchor:middle" o:gfxdata="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" adj="2700" fillcolor="#7030a0" strokecolor="#243f60 [1604]" strokeweight="2pt">
+                  <v:textbox>
+                    <w:txbxContent>
+                      <w:p>
+                        <w:pPr>
+                          <w:pStyle w:val="NormalWeb"/>
+                          <w:spacing w:before="0" w:beforeAutospacing="0" w:after="200" w:afterAutospacing="0" w:line="276" w:lineRule="auto"/>
+                          <w:jc w:val="center"/>
+                        </w:pPr>
+                        <w:r>
+                          <w:rPr>
+                            <w:rFonts w:eastAsia="Calibri"/>
+                            <w:sz w:val="22"/>
+                            <w:szCs w:val="22"/>
+                          </w:rPr>
+                          <w:t>10</w:t>
+                        </w:r>
+                      </w:p>
+                    </w:txbxContent>
+                  </v:textbox>
+                </v:shape>
+                <v:shape id="Text Box 19" o:spid="_x0000_s1053" type="#_x0000_t202" style="position:absolute;left:1143;top:71237;width:21736;height:13246;visibility:visible;mso-wrap-style:square;v-text-anchor:top" o:gfxdata="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" fillcolor="white [3201]" strokeweight=".5pt">
+                  <v:textbox>
+                    <w:txbxContent>
+                      <w:p>
+                        <w:pPr>
+                          <w:pStyle w:val="NormalWeb"/>
+                          <w:spacing w:before="0" w:beforeAutospacing="0" w:after="200" w:afterAutospacing="0" w:line="276" w:lineRule="auto"/>
+                        </w:pPr>
+                        <w:r>
+                          <w:rPr>
+                            <w:rFonts w:eastAsia="Times New Roman"/>
+                          </w:rPr>
+                          <w:t>Exosite Portals receives the HTTP Request over TCP/IP, and updates the website. It also sends a HTTP Response back to SNAP Connect to let it know the HTTP Request was received</w:t>
+                        </w:r>
+                      </w:p>
+                    </w:txbxContent>
+                  </v:textbox>
+                </v:shape>
+                <v:shape id="8-Point Star 41" o:spid="_x0000_s1054" type="#_x0000_t58" style="position:absolute;left:48310;top:82095;width:5601;height:4096;visibility:visible;mso-wrap-style:square;v-text-anchor:middle" o:gfxdata="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" adj="2700" fillcolor="red" strokecolor="#243f60 [1604]" strokeweight="2pt">
+                  <v:textbox>
+                    <w:txbxContent>
+                      <w:p>
+                        <w:pPr>
+                          <w:pStyle w:val="NormalWeb"/>
+                          <w:spacing w:before="0" w:beforeAutospacing="0" w:after="200" w:afterAutospacing="0" w:line="276" w:lineRule="auto"/>
+                          <w:jc w:val="center"/>
+                        </w:pPr>
+                        <w:r>
+                          <w:rPr>
+                            <w:rFonts w:eastAsia="Calibri"/>
+                            <w:sz w:val="22"/>
+                            <w:szCs w:val="22"/>
+                          </w:rPr>
+                          <w:t>11</w:t>
+                        </w:r>
+                      </w:p>
+                    </w:txbxContent>
+                  </v:textbox>
+                </v:shape>
+                <v:shape id="Text Box 19" o:spid="_x0000_s1055" type="#_x0000_t202" style="position:absolute;left:29041;top:80000;width:18675;height:6756;visibility:visible;mso-wrap-style:square;v-text-anchor:top" o:gfxdata="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" fillcolor="white [3201]" strokeweight=".5pt">
+                  <v:textbox>
+                    <w:txbxContent>
+                      <w:p>
+                        <w:pPr>
+                          <w:pStyle w:val="NormalWeb"/>
+                          <w:spacing w:before="0" w:beforeAutospacing="0" w:after="200" w:afterAutospacing="0" w:line="276" w:lineRule="auto"/>
+                        </w:pPr>
+                        <w:r>
+                          <w:rPr>
+                            <w:rFonts w:eastAsia="Calibri"/>
+                            <w:sz w:val="22"/>
+                            <w:szCs w:val="22"/>
+                          </w:rPr>
+                          <w:t>Function _</w:t>
+                        </w:r>
+                        <w:proofErr w:type="spellStart"/>
+                        <w:r>
+                          <w:rPr>
+                            <w:rFonts w:eastAsia="Calibri"/>
+                            <w:sz w:val="22"/>
+                            <w:szCs w:val="22"/>
+                          </w:rPr>
+                          <w:t>handle_</w:t>
+                        </w:r>
+                        <w:proofErr w:type="gramStart"/>
+                        <w:r>
+                          <w:rPr>
+                            <w:rFonts w:eastAsia="Calibri"/>
+                            <w:sz w:val="22"/>
+                            <w:szCs w:val="22"/>
+                          </w:rPr>
+                          <w:t>request</w:t>
+                        </w:r>
+                        <w:proofErr w:type="spellEnd"/>
+                        <w:r>
+                          <w:rPr>
+                            <w:rFonts w:eastAsia="Calibri"/>
+                            <w:sz w:val="22"/>
+                            <w:szCs w:val="22"/>
+                          </w:rPr>
+                          <w:t>(</w:t>
+                        </w:r>
+                        <w:proofErr w:type="gramEnd"/>
+                        <w:r>
+                          <w:rPr>
+                            <w:rFonts w:eastAsia="Calibri"/>
+                            <w:sz w:val="22"/>
+                            <w:szCs w:val="22"/>
+                          </w:rPr>
+                          <w:t>) in main.py gets invoked with the response from Exosite</w:t>
+                        </w:r>
+                      </w:p>
+                    </w:txbxContent>
+                  </v:textbox>
+                </v:shape>
+                <w10:anchorlock/>
+              </v:group>
+            </w:pict>
+          </mc:Fallback>
+        </mc:AlternateContent>
+      </w:r>
+      <w:r>
+        <w:tab/>
+      </w:r>
+      <w:bookmarkStart w:id="0" w:name="_GoBack"/>
+      <w:bookmarkEnd w:id="0"/>
     </w:p>
     <w:p>
       <w:pPr>
@@ -1883,42 +4941,20 @@
         <w:rPr>
           <w:color w:val="00B050"/>
         </w:rPr>
-        <w:t xml:space="preserve">  # </w:t>
-      </w:r>
-      <w:proofErr w:type="spellStart"/>
-      <w:r>
-        <w:rPr>
-          <w:color w:val="00B050"/>
-        </w:rPr>
-        <w:t>Exosite</w:t>
-      </w:r>
-      <w:proofErr w:type="spellEnd"/>
-      <w:r>
-        <w:rPr>
-          <w:color w:val="00B050"/>
-        </w:rPr>
-        <w:t xml:space="preserve"> Python Library</w:t>
-      </w:r>
-    </w:p>
-    <w:p>
-      <w:pPr>
-        <w:pStyle w:val="NoSpacing"/>
-        <w:rPr>
-          <w:color w:val="00B050"/>
-        </w:rPr>
-      </w:pPr>
-    </w:p>
-    <w:p>
-      <w:r>
-        <w:t xml:space="preserve">Here is where you are supposed to configure main.py with YOUR SNAP Addresses and YOUR </w:t>
-      </w:r>
-      <w:proofErr w:type="spellStart"/>
-      <w:r>
-        <w:t>Exosite</w:t>
-      </w:r>
-      <w:proofErr w:type="spellEnd"/>
-      <w:r>
-        <w:t xml:space="preserve"> keys.</w:t>
+        <w:t xml:space="preserve">  # Exosite Python Library</w:t>
+      </w:r>
+    </w:p>
+    <w:p>
+      <w:pPr>
+        <w:pStyle w:val="NoSpacing"/>
+        <w:rPr>
+          <w:color w:val="00B050"/>
+        </w:rPr>
+      </w:pPr>
+    </w:p>
+    <w:p>
+      <w:r>
+        <w:t>Here is where you are supposed to configure main.py with YOUR SNAP Addresses and YOUR Exosite keys.</w:t>
       </w:r>
     </w:p>
     <w:p>
@@ -1973,21 +5009,7 @@
         <w:rPr>
           <w:color w:val="00B050"/>
         </w:rPr>
-        <w:t xml:space="preserve"># TODO: Replace these with values from your own </w:t>
-      </w:r>
-      <w:proofErr w:type="spellStart"/>
-      <w:r>
-        <w:rPr>
-          <w:color w:val="00B050"/>
-        </w:rPr>
-        <w:t>Exosite</w:t>
-      </w:r>
-      <w:proofErr w:type="spellEnd"/>
-      <w:r>
-        <w:rPr>
-          <w:color w:val="00B050"/>
-        </w:rPr>
-        <w:t xml:space="preserve"> account and resource</w:t>
+        <w:t># TODO: Replace these with values from your own Exosite account and resource</w:t>
       </w:r>
     </w:p>
     <w:p>
@@ -2015,77 +5037,35 @@
         <w:rPr>
           <w:color w:val="00B050"/>
         </w:rPr>
-        <w:t xml:space="preserve"> want to map SN171 SNAP addresses to </w:t>
-      </w:r>
-      <w:proofErr w:type="spellStart"/>
-      <w:r>
-        <w:rPr>
-          <w:color w:val="00B050"/>
-        </w:rPr>
-        <w:t>Exosite</w:t>
-      </w:r>
-      <w:proofErr w:type="spellEnd"/>
-      <w:r>
-        <w:rPr>
-          <w:color w:val="00B050"/>
-        </w:rPr>
-        <w:t xml:space="preserve"> CIKs</w:t>
-      </w:r>
-    </w:p>
-    <w:p>
-      <w:pPr>
-        <w:pStyle w:val="NoSpacing"/>
-        <w:rPr>
-          <w:color w:val="00B050"/>
-        </w:rPr>
-      </w:pPr>
-      <w:r>
-        <w:rPr>
-          <w:color w:val="00B050"/>
-        </w:rPr>
-        <w:t xml:space="preserve">EXOSITE_CIKS = {"XXXXXX": 'unique </w:t>
-      </w:r>
-      <w:proofErr w:type="spellStart"/>
-      <w:r>
-        <w:rPr>
-          <w:color w:val="00B050"/>
-        </w:rPr>
-        <w:t>Exosite</w:t>
-      </w:r>
-      <w:proofErr w:type="spellEnd"/>
-      <w:r>
-        <w:rPr>
-          <w:color w:val="00B050"/>
-        </w:rPr>
-        <w:t xml:space="preserve"> CIK here',</w:t>
-      </w:r>
-    </w:p>
-    <w:p>
-      <w:pPr>
-        <w:pStyle w:val="NoSpacing"/>
-        <w:rPr>
-          <w:color w:val="00B050"/>
-        </w:rPr>
-      </w:pPr>
-      <w:r>
-        <w:rPr>
-          <w:color w:val="00B050"/>
-        </w:rPr>
-        <w:t xml:space="preserve">                "YYYYYY": 'another unique </w:t>
-      </w:r>
-      <w:proofErr w:type="spellStart"/>
-      <w:r>
-        <w:rPr>
-          <w:color w:val="00B050"/>
-        </w:rPr>
-        <w:t>Exosite</w:t>
-      </w:r>
-      <w:proofErr w:type="spellEnd"/>
-      <w:r>
-        <w:rPr>
-          <w:color w:val="00B050"/>
-        </w:rPr>
-        <w:t xml:space="preserve"> CIK here'}</w:t>
+        <w:t xml:space="preserve"> want to map SN171 SNAP addresses to Exosite CIKs</w:t>
+      </w:r>
+    </w:p>
+    <w:p>
+      <w:pPr>
+        <w:pStyle w:val="NoSpacing"/>
+        <w:rPr>
+          <w:color w:val="00B050"/>
+        </w:rPr>
+      </w:pPr>
+      <w:r>
+        <w:rPr>
+          <w:color w:val="00B050"/>
+        </w:rPr>
+        <w:t>EXOSITE_CIKS = {"XXXXXX": 'unique Exosite CIK here',</w:t>
+      </w:r>
+    </w:p>
+    <w:p>
+      <w:pPr>
+        <w:pStyle w:val="NoSpacing"/>
+        <w:rPr>
+          <w:color w:val="00B050"/>
+        </w:rPr>
+      </w:pPr>
+      <w:r>
+        <w:rPr>
+          <w:color w:val="00B050"/>
+        </w:rPr>
+        <w:t xml:space="preserve">                "YYYYYY": 'another unique Exosite CIK here'}</w:t>
       </w:r>
     </w:p>
     <w:p>
@@ -3608,16 +6588,8 @@
         <w:rPr>
           <w:color w:val="00B050"/>
         </w:rPr>
-        <w:t xml:space="preserve">        Writes the various status values received from a node to </w:t>
-      </w:r>
-      <w:proofErr w:type="spellStart"/>
-      <w:r>
-        <w:rPr>
-          <w:color w:val="00B050"/>
-        </w:rPr>
-        <w:t>Exosite</w:t>
-      </w:r>
-      <w:proofErr w:type="spellEnd"/>
+        <w:t xml:space="preserve">        Writes the various status values received from a node to Exosite</w:t>
+      </w:r>
     </w:p>
     <w:p>
       <w:pPr>
@@ -3763,15 +6735,7 @@
     </w:p>
     <w:p>
       <w:r>
-        <w:t xml:space="preserve">The code prints the received status report just for debug purposes. This makes the values appear on the local console, but does nothing to get them to the </w:t>
-      </w:r>
-      <w:proofErr w:type="spellStart"/>
-      <w:r>
-        <w:t>Exosite</w:t>
-      </w:r>
-      <w:proofErr w:type="spellEnd"/>
-      <w:r>
-        <w:t xml:space="preserve"> Portals website.</w:t>
+        <w:t>The code prints the received status report just for debug purposes. This makes the values appear on the local console, but does nothing to get them to the Exosite Portals website.</w:t>
       </w:r>
     </w:p>
     <w:p>
@@ -3862,21 +6826,7 @@
         <w:rPr>
           <w:color w:val="00B050"/>
         </w:rPr>
-        <w:t xml:space="preserve">        # Use the </w:t>
-      </w:r>
-      <w:proofErr w:type="spellStart"/>
-      <w:r>
-        <w:rPr>
-          <w:color w:val="00B050"/>
-        </w:rPr>
-        <w:t>Exosite</w:t>
-      </w:r>
-      <w:proofErr w:type="spellEnd"/>
-      <w:r>
-        <w:rPr>
-          <w:color w:val="00B050"/>
-        </w:rPr>
-        <w:t xml:space="preserve"> Python Library to format the message</w:t>
+        <w:t xml:space="preserve">        # Use the Exosite Python Library to format the message</w:t>
       </w:r>
     </w:p>
     <w:p>
@@ -4110,15 +7060,7 @@
     <w:p/>
     <w:p>
       <w:r>
-        <w:t xml:space="preserve">This gets the raw data into JSON, but we still have to convert it into a HTTP request. The following line of code accomplishes this. Note that a lot of the details (such as the correct Universal Resource Locator – URL) are provided by the </w:t>
-      </w:r>
-      <w:proofErr w:type="spellStart"/>
-      <w:r>
-        <w:t>Exosite</w:t>
-      </w:r>
-      <w:proofErr w:type="spellEnd"/>
-      <w:r>
-        <w:t xml:space="preserve"> library.</w:t>
+        <w:t>This gets the raw data into JSON, but we still have to convert it into a HTTP request. The following line of code accomplishes this. Note that a lot of the details (such as the correct Universal Resource Locator – URL) are provided by the Exosite library.</w:t>
       </w:r>
     </w:p>
     <w:p>
@@ -4665,15 +7607,7 @@
     </w:p>
     <w:p>
       <w:r>
-        <w:t xml:space="preserve">This code lets us know how the “push” (reporting) of the data to </w:t>
-      </w:r>
-      <w:proofErr w:type="spellStart"/>
-      <w:r>
-        <w:t>Exosite</w:t>
-      </w:r>
-      <w:proofErr w:type="spellEnd"/>
-      <w:r>
-        <w:t xml:space="preserve"> turned out. For this simple example, we are simply printing the outcome, but we are not taking any additional actions.</w:t>
+        <w:t>This code lets us know how the “push” (reporting) of the data to Exosite turned out. For this simple example, we are simply printing the outcome, but we are not taking any additional actions.</w:t>
       </w:r>
     </w:p>
     <w:p>
@@ -4827,8 +7761,6 @@
       </w:pPr>
     </w:p>
     <w:p>
-      <w:bookmarkStart w:id="0" w:name="_GoBack"/>
-      <w:bookmarkEnd w:id="0"/>
       <w:r>
         <w:br w:type="page"/>
       </w:r>
@@ -5784,6 +8716,22 @@
       <w:spacing w:after="0" w:line="240" w:lineRule="auto"/>
     </w:pPr>
   </w:style>
+  <w:style w:type="paragraph" w:styleId="NormalWeb">
+    <w:name w:val="Normal (Web)"/>
+    <w:basedOn w:val="Normal"/>
+    <w:uiPriority w:val="99"/>
+    <w:semiHidden/>
+    <w:unhideWhenUsed/>
+    <w:rsid w:val="00B63ADE"/>
+    <w:pPr>
+      <w:spacing w:before="100" w:beforeAutospacing="1" w:after="100" w:afterAutospacing="1" w:line="240" w:lineRule="auto"/>
+    </w:pPr>
+    <w:rPr>
+      <w:rFonts w:ascii="Times New Roman" w:eastAsiaTheme="minorEastAsia" w:hAnsi="Times New Roman" w:cs="Times New Roman"/>
+      <w:sz w:val="24"/>
+      <w:szCs w:val="24"/>
+    </w:rPr>
+  </w:style>
 </w:styles>
 </file>
 
@@ -6112,6 +9060,22 @@
       <w:spacing w:after="0" w:line="240" w:lineRule="auto"/>
     </w:pPr>
   </w:style>
+  <w:style w:type="paragraph" w:styleId="NormalWeb">
+    <w:name w:val="Normal (Web)"/>
+    <w:basedOn w:val="Normal"/>
+    <w:uiPriority w:val="99"/>
+    <w:semiHidden/>
+    <w:unhideWhenUsed/>
+    <w:rsid w:val="00B63ADE"/>
+    <w:pPr>
+      <w:spacing w:before="100" w:beforeAutospacing="1" w:after="100" w:afterAutospacing="1" w:line="240" w:lineRule="auto"/>
+    </w:pPr>
+    <w:rPr>
+      <w:rFonts w:ascii="Times New Roman" w:eastAsiaTheme="minorEastAsia" w:hAnsi="Times New Roman" w:cs="Times New Roman"/>
+      <w:sz w:val="24"/>
+      <w:szCs w:val="24"/>
+    </w:rPr>
+  </w:style>
 </w:styles>
 </file>
 

</xml_diff>

<commit_message>
Added clarification about lowercase SNAP addresses. Added PIP INSTALL instructions.
</commit_message>
<xml_diff>
--- a/e20-kit3-demo/e20-kit3-demo.docx
+++ b/e20-kit3-demo/e20-kit3-demo.docx
@@ -836,6 +836,46 @@
       </w:r>
     </w:p>
     <w:p>
+      <w:pPr>
+        <w:rPr>
+          <w:i/>
+        </w:rPr>
+      </w:pPr>
+      <w:r>
+        <w:rPr>
+          <w:b/>
+        </w:rPr>
+        <w:t>NOTE</w:t>
+      </w:r>
+      <w:r>
+        <w:t xml:space="preserve"> – to be compatible with the main.py example code, the addresses should be entered </w:t>
+      </w:r>
+      <w:r>
+        <w:rPr>
+          <w:i/>
+        </w:rPr>
+        <w:t>without</w:t>
+      </w:r>
+      <w:r>
+        <w:t xml:space="preserve"> any separators (no “.” Or “:”, etc.) </w:t>
+      </w:r>
+      <w:proofErr w:type="gramStart"/>
+      <w:r>
+        <w:t>plus</w:t>
+      </w:r>
+      <w:proofErr w:type="gramEnd"/>
+      <w:r>
+        <w:t xml:space="preserve"> the hexadecimal digits a-f </w:t>
+      </w:r>
+      <w:r>
+        <w:rPr>
+          <w:b/>
+          <w:i/>
+        </w:rPr>
+        <w:t>must be entered in lower case.</w:t>
+      </w:r>
+    </w:p>
+    <w:p>
       <w:r>
         <w:t>Where the CIK value is displayed, copy this</w:t>
       </w:r>
@@ -874,6 +914,9 @@
       </w:r>
       <w:r>
         <w:br/>
+      </w:r>
+      <w:r>
+        <w:lastRenderedPageBreak/>
         <w:t>“Unit” = “mV”</w:t>
       </w:r>
       <w:r>
@@ -883,7 +926,6 @@
     </w:p>
     <w:p>
       <w:r>
-        <w:lastRenderedPageBreak/>
         <w:t>The dialog should now look like this</w:t>
       </w:r>
       <w:proofErr w:type="gramStart"/>
@@ -1069,80 +1111,162 @@
           <w:sz w:val="18"/>
           <w:szCs w:val="18"/>
         </w:rPr>
-        <w:t xml:space="preserve"> like to map SN171 SNAP addresses to Exosite CIKs</w:t>
-      </w:r>
-    </w:p>
-    <w:p>
-      <w:pPr>
-        <w:spacing w:line="240" w:lineRule="auto"/>
+        <w:t xml:space="preserve"> </w:t>
+      </w:r>
+      <w:r>
         <w:rPr>
           <w:rFonts w:ascii="Courier New" w:hAnsi="Courier New" w:cs="Courier New"/>
           <w:sz w:val="18"/>
           <w:szCs w:val="18"/>
         </w:rPr>
-      </w:pPr>
+        <w:t>want</w:t>
+      </w:r>
       <w:r>
         <w:rPr>
           <w:rFonts w:ascii="Courier New" w:hAnsi="Courier New" w:cs="Courier New"/>
           <w:sz w:val="18"/>
           <w:szCs w:val="18"/>
         </w:rPr>
-        <w:t>EXO</w:t>
-      </w:r>
-      <w:r>
+        <w:t xml:space="preserve"> to map SN171 SNAP addresses to Exosite CIKs</w:t>
+      </w:r>
+    </w:p>
+    <w:p>
+      <w:pPr>
+        <w:spacing w:line="240" w:lineRule="auto"/>
         <w:rPr>
           <w:rFonts w:ascii="Courier New" w:hAnsi="Courier New" w:cs="Courier New"/>
           <w:sz w:val="18"/>
           <w:szCs w:val="18"/>
         </w:rPr>
-        <w:t>SITE_CIKS = {"XXXXXX": 'unique Exos</w:t>
-      </w:r>
+      </w:pPr>
       <w:r>
         <w:rPr>
           <w:rFonts w:ascii="Courier New" w:hAnsi="Courier New" w:cs="Courier New"/>
           <w:sz w:val="18"/>
           <w:szCs w:val="18"/>
         </w:rPr>
-        <w:t>ite CIK here',</w:t>
-      </w:r>
-    </w:p>
-    <w:p>
-      <w:pPr>
-        <w:spacing w:line="240" w:lineRule="auto"/>
+        <w:t>EXO</w:t>
+      </w:r>
+      <w:r>
         <w:rPr>
           <w:rFonts w:ascii="Courier New" w:hAnsi="Courier New" w:cs="Courier New"/>
           <w:sz w:val="18"/>
           <w:szCs w:val="18"/>
         </w:rPr>
-      </w:pPr>
+        <w:t>SITE_CIKS = {"XXXXXX": 'unique Exos</w:t>
+      </w:r>
       <w:r>
         <w:rPr>
           <w:rFonts w:ascii="Courier New" w:hAnsi="Courier New" w:cs="Courier New"/>
           <w:sz w:val="18"/>
           <w:szCs w:val="18"/>
         </w:rPr>
-        <w:t xml:space="preserve">           </w:t>
-      </w:r>
-      <w:r>
+        <w:t>ite CIK here',</w:t>
+      </w:r>
+    </w:p>
+    <w:p>
+      <w:pPr>
+        <w:spacing w:line="240" w:lineRule="auto"/>
         <w:rPr>
           <w:rFonts w:ascii="Courier New" w:hAnsi="Courier New" w:cs="Courier New"/>
           <w:sz w:val="18"/>
           <w:szCs w:val="18"/>
         </w:rPr>
-        <w:t xml:space="preserve">     "YYYYYY": 'another unique Exos</w:t>
-      </w:r>
+      </w:pPr>
       <w:r>
         <w:rPr>
           <w:rFonts w:ascii="Courier New" w:hAnsi="Courier New" w:cs="Courier New"/>
           <w:sz w:val="18"/>
           <w:szCs w:val="18"/>
         </w:rPr>
+        <w:t xml:space="preserve">           </w:t>
+      </w:r>
+      <w:r>
+        <w:rPr>
+          <w:rFonts w:ascii="Courier New" w:hAnsi="Courier New" w:cs="Courier New"/>
+          <w:sz w:val="18"/>
+          <w:szCs w:val="18"/>
+        </w:rPr>
+        <w:t xml:space="preserve">     "YYYYYY": 'another unique Exos</w:t>
+      </w:r>
+      <w:r>
+        <w:rPr>
+          <w:rFonts w:ascii="Courier New" w:hAnsi="Courier New" w:cs="Courier New"/>
+          <w:sz w:val="18"/>
+          <w:szCs w:val="18"/>
+        </w:rPr>
         <w:t>ite CIK here'}</w:t>
       </w:r>
     </w:p>
-    <w:p>
-      <w:r>
-        <w:t xml:space="preserve">Once competed, execute the script as </w:t>
+    <w:p/>
+    <w:p>
+      <w:r>
+        <w:t xml:space="preserve">This example </w:t>
+      </w:r>
+      <w:r>
+        <w:t xml:space="preserve">also </w:t>
+      </w:r>
+      <w:r>
+        <w:t>uses several 3</w:t>
+      </w:r>
+      <w:r>
+        <w:rPr>
+          <w:vertAlign w:val="superscript"/>
+        </w:rPr>
+        <w:t>rd</w:t>
+      </w:r>
+      <w:r>
+        <w:t>-part Python libraries. Install them</w:t>
+      </w:r>
+      <w:r>
+        <w:t xml:space="preserve"> onto your E20</w:t>
+      </w:r>
+      <w:r>
+        <w:t xml:space="preserve"> using</w:t>
+      </w:r>
+    </w:p>
+    <w:p>
+      <w:pPr>
+        <w:ind w:firstLine="720"/>
+      </w:pPr>
+      <w:proofErr w:type="spellStart"/>
+      <w:proofErr w:type="gramStart"/>
+      <w:r>
+        <w:rPr>
+          <w:b/>
+        </w:rPr>
+        <w:t>sudo</w:t>
+      </w:r>
+      <w:proofErr w:type="spellEnd"/>
+      <w:proofErr w:type="gramEnd"/>
+      <w:r>
+        <w:rPr>
+          <w:b/>
+        </w:rPr>
+        <w:t xml:space="preserve"> </w:t>
+      </w:r>
+      <w:r>
+        <w:rPr>
+          <w:b/>
+        </w:rPr>
+        <w:t>pip install –r requirements.txt</w:t>
+      </w:r>
+    </w:p>
+    <w:p>
+      <w:r>
+        <w:t xml:space="preserve">Once </w:t>
+      </w:r>
+      <w:r>
+        <w:t xml:space="preserve">both of these steps have been </w:t>
+      </w:r>
+      <w:r>
+        <w:t xml:space="preserve">competed, execute the </w:t>
+      </w:r>
+      <w:r>
+        <w:t xml:space="preserve">main.py Python </w:t>
+      </w:r>
+      <w:r>
+        <w:t xml:space="preserve">script as </w:t>
       </w:r>
       <w:proofErr w:type="spellStart"/>
       <w:r>
@@ -1405,10 +1529,7 @@
       </w:r>
       <w:proofErr w:type="spellEnd"/>
       <w:r>
-        <w:t xml:space="preserve"> script from “Kit1”. Refer to the Kit1 documentation for a walk</w:t>
-      </w:r>
-      <w:r>
-        <w:t xml:space="preserve">-through of that </w:t>
+        <w:t xml:space="preserve"> script from “Kit1”. Refer to the Kit1 documentation for a walk-through of that </w:t>
       </w:r>
       <w:proofErr w:type="spellStart"/>
       <w:r>
@@ -1416,10 +1537,7 @@
       </w:r>
       <w:proofErr w:type="spellEnd"/>
       <w:r>
-        <w:t xml:space="preserve"> sc</w:t>
-      </w:r>
-      <w:r>
-        <w:t>ript.</w:t>
+        <w:t xml:space="preserve"> script.</w:t>
       </w:r>
     </w:p>
     <w:p>
@@ -2194,15 +2312,7 @@
                                   <w:sz w:val="22"/>
                                   <w:szCs w:val="22"/>
                                 </w:rPr>
-                                <w:t>) RPC call goes out over the airwaves</w:t>
-                              </w:r>
-                              <w:r>
-                                <w:rPr>
-                                  <w:rFonts w:eastAsia="Calibri"/>
-                                  <w:sz w:val="22"/>
-                                  <w:szCs w:val="22"/>
-                                </w:rPr>
-                                <w:t xml:space="preserve">, with </w:t>
+                                <w:t xml:space="preserve">) RPC call goes out over the airwaves, with </w:t>
                               </w:r>
                               <w:r>
                                 <w:rPr>
@@ -4434,165 +4544,165 @@
       <w:r>
         <w:tab/>
       </w:r>
+    </w:p>
+    <w:p>
+      <w:pPr>
+        <w:pStyle w:val="Heading2"/>
+      </w:pPr>
+      <w:r>
+        <w:lastRenderedPageBreak/>
+        <w:t>Source Code Walk-through (main.py)</w:t>
+      </w:r>
+    </w:p>
+    <w:p>
+      <w:r>
+        <w:t>The following code walk-through intersperses commentary (in this font and color) with source code (</w:t>
+      </w:r>
+      <w:r>
+        <w:rPr>
+          <w:rFonts w:ascii="Courier New" w:hAnsi="Courier New" w:cs="Courier New"/>
+          <w:color w:val="00B050"/>
+        </w:rPr>
+        <w:t>in this font and color</w:t>
+      </w:r>
+      <w:r>
+        <w:t>).</w:t>
+      </w:r>
+    </w:p>
+    <w:p>
+      <w:pPr>
+        <w:rPr>
+          <w:color w:val="000000" w:themeColor="text1"/>
+        </w:rPr>
+      </w:pPr>
+      <w:r>
+        <w:rPr>
+          <w:color w:val="000000" w:themeColor="text1"/>
+        </w:rPr>
+        <w:t>First several standard Python libraries are imported.</w:t>
+      </w:r>
+    </w:p>
+    <w:p>
+      <w:pPr>
+        <w:pStyle w:val="NoSpacing"/>
+        <w:rPr>
+          <w:color w:val="00B050"/>
+        </w:rPr>
+      </w:pPr>
+      <w:proofErr w:type="gramStart"/>
+      <w:r>
+        <w:rPr>
+          <w:color w:val="00B050"/>
+        </w:rPr>
+        <w:t>import</w:t>
+      </w:r>
+      <w:proofErr w:type="gramEnd"/>
+      <w:r>
+        <w:rPr>
+          <w:color w:val="00B050"/>
+        </w:rPr>
+        <w:t xml:space="preserve"> </w:t>
+      </w:r>
+      <w:proofErr w:type="spellStart"/>
+      <w:r>
+        <w:rPr>
+          <w:color w:val="00B050"/>
+        </w:rPr>
+        <w:t>os</w:t>
+      </w:r>
+      <w:proofErr w:type="spellEnd"/>
+    </w:p>
+    <w:p>
+      <w:pPr>
+        <w:pStyle w:val="NoSpacing"/>
+        <w:rPr>
+          <w:color w:val="00B050"/>
+        </w:rPr>
+      </w:pPr>
+      <w:proofErr w:type="gramStart"/>
+      <w:r>
+        <w:rPr>
+          <w:color w:val="00B050"/>
+        </w:rPr>
+        <w:t>import</w:t>
+      </w:r>
+      <w:proofErr w:type="gramEnd"/>
+      <w:r>
+        <w:rPr>
+          <w:color w:val="00B050"/>
+        </w:rPr>
+        <w:t xml:space="preserve"> sys</w:t>
+      </w:r>
+    </w:p>
+    <w:p>
+      <w:pPr>
+        <w:pStyle w:val="NoSpacing"/>
+        <w:rPr>
+          <w:color w:val="00B050"/>
+        </w:rPr>
+      </w:pPr>
+      <w:proofErr w:type="gramStart"/>
+      <w:r>
+        <w:rPr>
+          <w:color w:val="00B050"/>
+        </w:rPr>
+        <w:t>import</w:t>
+      </w:r>
+      <w:proofErr w:type="gramEnd"/>
+      <w:r>
+        <w:rPr>
+          <w:color w:val="00B050"/>
+        </w:rPr>
+        <w:t xml:space="preserve"> </w:t>
+      </w:r>
+      <w:proofErr w:type="spellStart"/>
+      <w:r>
+        <w:rPr>
+          <w:color w:val="00B050"/>
+        </w:rPr>
+        <w:t>json</w:t>
+      </w:r>
+      <w:proofErr w:type="spellEnd"/>
+    </w:p>
+    <w:p>
+      <w:pPr>
+        <w:pStyle w:val="NoSpacing"/>
+        <w:rPr>
+          <w:color w:val="00B050"/>
+        </w:rPr>
+      </w:pPr>
+      <w:proofErr w:type="gramStart"/>
+      <w:r>
+        <w:rPr>
+          <w:color w:val="00B050"/>
+        </w:rPr>
+        <w:t>import</w:t>
+      </w:r>
+      <w:proofErr w:type="gramEnd"/>
+      <w:r>
+        <w:rPr>
+          <w:color w:val="00B050"/>
+        </w:rPr>
+        <w:t xml:space="preserve"> </w:t>
+      </w:r>
+      <w:proofErr w:type="spellStart"/>
+      <w:r>
+        <w:rPr>
+          <w:color w:val="00B050"/>
+        </w:rPr>
+        <w:t>binascii</w:t>
+      </w:r>
+      <w:proofErr w:type="spellEnd"/>
+    </w:p>
+    <w:p>
+      <w:pPr>
+        <w:pStyle w:val="NoSpacing"/>
+        <w:rPr>
+          <w:color w:val="00B050"/>
+        </w:rPr>
+      </w:pPr>
       <w:bookmarkStart w:id="0" w:name="_GoBack"/>
       <w:bookmarkEnd w:id="0"/>
-    </w:p>
-    <w:p>
-      <w:pPr>
-        <w:pStyle w:val="Heading2"/>
-      </w:pPr>
-      <w:r>
-        <w:lastRenderedPageBreak/>
-        <w:t>Source Code Walk-through (main.py)</w:t>
-      </w:r>
-    </w:p>
-    <w:p>
-      <w:r>
-        <w:t>The following code walk-through intersperses commentary (in this font and color) with source code (</w:t>
-      </w:r>
-      <w:r>
-        <w:rPr>
-          <w:rFonts w:ascii="Courier New" w:hAnsi="Courier New" w:cs="Courier New"/>
-          <w:color w:val="00B050"/>
-        </w:rPr>
-        <w:t>in this font and color</w:t>
-      </w:r>
-      <w:r>
-        <w:t>).</w:t>
-      </w:r>
-    </w:p>
-    <w:p>
-      <w:pPr>
-        <w:rPr>
-          <w:color w:val="000000" w:themeColor="text1"/>
-        </w:rPr>
-      </w:pPr>
-      <w:r>
-        <w:rPr>
-          <w:color w:val="000000" w:themeColor="text1"/>
-        </w:rPr>
-        <w:t>First several standard Python libraries are imported.</w:t>
-      </w:r>
-    </w:p>
-    <w:p>
-      <w:pPr>
-        <w:pStyle w:val="NoSpacing"/>
-        <w:rPr>
-          <w:color w:val="00B050"/>
-        </w:rPr>
-      </w:pPr>
-      <w:proofErr w:type="gramStart"/>
-      <w:r>
-        <w:rPr>
-          <w:color w:val="00B050"/>
-        </w:rPr>
-        <w:t>import</w:t>
-      </w:r>
-      <w:proofErr w:type="gramEnd"/>
-      <w:r>
-        <w:rPr>
-          <w:color w:val="00B050"/>
-        </w:rPr>
-        <w:t xml:space="preserve"> </w:t>
-      </w:r>
-      <w:proofErr w:type="spellStart"/>
-      <w:r>
-        <w:rPr>
-          <w:color w:val="00B050"/>
-        </w:rPr>
-        <w:t>os</w:t>
-      </w:r>
-      <w:proofErr w:type="spellEnd"/>
-    </w:p>
-    <w:p>
-      <w:pPr>
-        <w:pStyle w:val="NoSpacing"/>
-        <w:rPr>
-          <w:color w:val="00B050"/>
-        </w:rPr>
-      </w:pPr>
-      <w:proofErr w:type="gramStart"/>
-      <w:r>
-        <w:rPr>
-          <w:color w:val="00B050"/>
-        </w:rPr>
-        <w:t>import</w:t>
-      </w:r>
-      <w:proofErr w:type="gramEnd"/>
-      <w:r>
-        <w:rPr>
-          <w:color w:val="00B050"/>
-        </w:rPr>
-        <w:t xml:space="preserve"> sys</w:t>
-      </w:r>
-    </w:p>
-    <w:p>
-      <w:pPr>
-        <w:pStyle w:val="NoSpacing"/>
-        <w:rPr>
-          <w:color w:val="00B050"/>
-        </w:rPr>
-      </w:pPr>
-      <w:proofErr w:type="gramStart"/>
-      <w:r>
-        <w:rPr>
-          <w:color w:val="00B050"/>
-        </w:rPr>
-        <w:t>import</w:t>
-      </w:r>
-      <w:proofErr w:type="gramEnd"/>
-      <w:r>
-        <w:rPr>
-          <w:color w:val="00B050"/>
-        </w:rPr>
-        <w:t xml:space="preserve"> </w:t>
-      </w:r>
-      <w:proofErr w:type="spellStart"/>
-      <w:r>
-        <w:rPr>
-          <w:color w:val="00B050"/>
-        </w:rPr>
-        <w:t>json</w:t>
-      </w:r>
-      <w:proofErr w:type="spellEnd"/>
-    </w:p>
-    <w:p>
-      <w:pPr>
-        <w:pStyle w:val="NoSpacing"/>
-        <w:rPr>
-          <w:color w:val="00B050"/>
-        </w:rPr>
-      </w:pPr>
-      <w:proofErr w:type="gramStart"/>
-      <w:r>
-        <w:rPr>
-          <w:color w:val="00B050"/>
-        </w:rPr>
-        <w:t>import</w:t>
-      </w:r>
-      <w:proofErr w:type="gramEnd"/>
-      <w:r>
-        <w:rPr>
-          <w:color w:val="00B050"/>
-        </w:rPr>
-        <w:t xml:space="preserve"> </w:t>
-      </w:r>
-      <w:proofErr w:type="spellStart"/>
-      <w:r>
-        <w:rPr>
-          <w:color w:val="00B050"/>
-        </w:rPr>
-        <w:t>binascii</w:t>
-      </w:r>
-      <w:proofErr w:type="spellEnd"/>
-    </w:p>
-    <w:p>
-      <w:pPr>
-        <w:pStyle w:val="NoSpacing"/>
-        <w:rPr>
-          <w:color w:val="00B050"/>
-        </w:rPr>
-      </w:pPr>
     </w:p>
     <w:p>
       <w:r>

</xml_diff>